<commit_message>
edit word document and add react component
</commit_message>
<xml_diff>
--- a/React.docx
+++ b/React.docx
@@ -162,7 +162,7 @@
     <w:p>
       <w:pPr>
         <w:rPr>
-          <w:rFonts w:ascii="TH SarabunPSK" w:hAnsi="TH SarabunPSK" w:cs="TH SarabunPSK" w:hint="cs"/>
+          <w:rFonts w:ascii="TH SarabunPSK" w:hAnsi="TH SarabunPSK" w:cs="TH SarabunPSK"/>
           <w:sz w:val="32"/>
           <w:szCs w:val="32"/>
         </w:rPr>
@@ -187,7 +187,7 @@
                     <pic:cNvPicPr/>
                   </pic:nvPicPr>
                   <pic:blipFill>
-                    <a:blip r:embed="rId4"/>
+                    <a:blip r:embed="rId5"/>
                     <a:stretch>
                       <a:fillRect/>
                     </a:stretch>
@@ -281,7 +281,7 @@
                     <pic:cNvPicPr/>
                   </pic:nvPicPr>
                   <pic:blipFill>
-                    <a:blip r:embed="rId5"/>
+                    <a:blip r:embed="rId6"/>
                     <a:stretch>
                       <a:fillRect/>
                     </a:stretch>
@@ -348,16 +348,946 @@
           <w:szCs w:val="32"/>
         </w:rPr>
       </w:pPr>
-      <w:r>
-        <w:rPr>
-          <w:rFonts w:ascii="TH SarabunPSK" w:hAnsi="TH SarabunPSK" w:cs="TH SarabunPSK" w:hint="cs"/>
+    </w:p>
+    <w:p>
+      <w:pPr>
+        <w:rPr>
+          <w:rFonts w:ascii="TH SarabunPSK" w:hAnsi="TH SarabunPSK" w:cs="TH SarabunPSK"/>
           <w:b/>
           <w:bCs/>
           <w:sz w:val="32"/>
           <w:szCs w:val="32"/>
         </w:rPr>
+      </w:pPr>
+    </w:p>
+    <w:p>
+      <w:pPr>
+        <w:rPr>
+          <w:rFonts w:ascii="TH SarabunPSK" w:hAnsi="TH SarabunPSK" w:cs="TH SarabunPSK"/>
+          <w:sz w:val="32"/>
+          <w:szCs w:val="32"/>
+        </w:rPr>
+      </w:pPr>
+      <w:r>
+        <w:rPr>
+          <w:rFonts w:ascii="TH SarabunPSK" w:hAnsi="TH SarabunPSK" w:cs="TH SarabunPSK" w:hint="cs"/>
+          <w:b/>
+          <w:bCs/>
+          <w:sz w:val="32"/>
+          <w:szCs w:val="32"/>
+          <w:cs/>
+        </w:rPr>
+        <w:lastRenderedPageBreak/>
+        <w:t>โครงสร้าง</w:t>
+      </w:r>
+      <w:r>
+        <w:rPr>
+          <w:rFonts w:ascii="TH SarabunPSK" w:hAnsi="TH SarabunPSK" w:cs="TH SarabunPSK"/>
+          <w:b/>
+          <w:bCs/>
+          <w:sz w:val="32"/>
+          <w:szCs w:val="32"/>
+          <w:cs/>
+        </w:rPr>
+        <w:br/>
+      </w:r>
+      <w:r>
+        <w:rPr>
+          <w:rFonts w:ascii="TH SarabunPSK" w:hAnsi="TH SarabunPSK" w:cs="TH SarabunPSK"/>
+          <w:sz w:val="32"/>
+          <w:szCs w:val="32"/>
+        </w:rPr>
+        <w:t xml:space="preserve">Node_modules </w:t>
+      </w:r>
+      <w:r>
+        <w:rPr>
+          <w:rFonts w:ascii="TH SarabunPSK" w:hAnsi="TH SarabunPSK" w:cs="TH SarabunPSK" w:hint="cs"/>
+          <w:sz w:val="32"/>
+          <w:szCs w:val="32"/>
+          <w:cs/>
+        </w:rPr>
+        <w:t>เก็บโมดูลหรือไลบรารี่ที่ทำงานภายในโปรเจคของเรา</w:t>
+      </w:r>
+      <w:r>
+        <w:rPr>
+          <w:rFonts w:ascii="TH SarabunPSK" w:hAnsi="TH SarabunPSK" w:cs="TH SarabunPSK"/>
+          <w:sz w:val="32"/>
+          <w:szCs w:val="32"/>
+        </w:rPr>
+        <w:br/>
+      </w:r>
+      <w:r>
+        <w:rPr>
+          <w:rFonts w:ascii="TH SarabunPSK" w:hAnsi="TH SarabunPSK" w:cs="TH SarabunPSK"/>
+          <w:sz w:val="32"/>
+          <w:szCs w:val="32"/>
+        </w:rPr>
+        <w:t xml:space="preserve">public </w:t>
+      </w:r>
+      <w:r>
+        <w:rPr>
+          <w:rFonts w:ascii="TH SarabunPSK" w:hAnsi="TH SarabunPSK" w:cs="TH SarabunPSK" w:hint="cs"/>
+          <w:sz w:val="32"/>
+          <w:szCs w:val="32"/>
+          <w:cs/>
+        </w:rPr>
+        <w:t xml:space="preserve">ไว้เก็บไฟล์ </w:t>
+      </w:r>
+      <w:r>
+        <w:rPr>
+          <w:rFonts w:ascii="TH SarabunPSK" w:hAnsi="TH SarabunPSK" w:cs="TH SarabunPSK"/>
+          <w:sz w:val="32"/>
+          <w:szCs w:val="32"/>
+        </w:rPr>
+        <w:t xml:space="preserve">public </w:t>
+      </w:r>
+      <w:r>
+        <w:rPr>
+          <w:rFonts w:ascii="TH SarabunPSK" w:hAnsi="TH SarabunPSK" w:cs="TH SarabunPSK" w:hint="cs"/>
+          <w:sz w:val="32"/>
+          <w:szCs w:val="32"/>
+          <w:cs/>
+        </w:rPr>
+        <w:t xml:space="preserve">ต่างๆ เช่น ไฟล์รูปภาพ </w:t>
+      </w:r>
+      <w:r>
+        <w:rPr>
+          <w:rFonts w:ascii="TH SarabunPSK" w:hAnsi="TH SarabunPSK" w:cs="TH SarabunPSK"/>
+          <w:sz w:val="32"/>
+          <w:szCs w:val="32"/>
+        </w:rPr>
+        <w:t>index.html</w:t>
+      </w:r>
+      <w:r>
+        <w:rPr>
+          <w:rFonts w:ascii="TH SarabunPSK" w:hAnsi="TH SarabunPSK" w:cs="TH SarabunPSK"/>
+          <w:sz w:val="32"/>
+          <w:szCs w:val="32"/>
+          <w:cs/>
+        </w:rPr>
+        <w:br/>
+      </w:r>
+      <w:r>
+        <w:rPr>
+          <w:rFonts w:ascii="TH SarabunPSK" w:hAnsi="TH SarabunPSK" w:cs="TH SarabunPSK"/>
+          <w:sz w:val="32"/>
+          <w:szCs w:val="32"/>
+        </w:rPr>
+        <w:t xml:space="preserve">src </w:t>
+      </w:r>
+      <w:r>
+        <w:rPr>
+          <w:rFonts w:ascii="TH SarabunPSK" w:hAnsi="TH SarabunPSK" w:cs="TH SarabunPSK" w:hint="cs"/>
+          <w:sz w:val="32"/>
+          <w:szCs w:val="32"/>
+          <w:cs/>
+        </w:rPr>
+        <w:t xml:space="preserve">เก็บ </w:t>
+      </w:r>
+      <w:r>
+        <w:rPr>
+          <w:rFonts w:ascii="TH SarabunPSK" w:hAnsi="TH SarabunPSK" w:cs="TH SarabunPSK"/>
+          <w:sz w:val="32"/>
+          <w:szCs w:val="32"/>
+        </w:rPr>
         <w:t>Component</w:t>
       </w:r>
+      <w:r>
+        <w:rPr>
+          <w:rFonts w:ascii="TH SarabunPSK" w:hAnsi="TH SarabunPSK" w:cs="TH SarabunPSK" w:hint="cs"/>
+          <w:sz w:val="32"/>
+          <w:szCs w:val="32"/>
+          <w:cs/>
+        </w:rPr>
+        <w:t xml:space="preserve"> หรือ โครงสร้างของ </w:t>
+      </w:r>
+      <w:r>
+        <w:rPr>
+          <w:rFonts w:ascii="TH SarabunPSK" w:hAnsi="TH SarabunPSK" w:cs="TH SarabunPSK"/>
+          <w:sz w:val="32"/>
+          <w:szCs w:val="32"/>
+        </w:rPr>
+        <w:t>application</w:t>
+      </w:r>
+      <w:r>
+        <w:rPr>
+          <w:rFonts w:ascii="TH SarabunPSK" w:hAnsi="TH SarabunPSK" w:cs="TH SarabunPSK"/>
+          <w:sz w:val="32"/>
+          <w:szCs w:val="32"/>
+        </w:rPr>
+        <w:br/>
+        <w:t xml:space="preserve">package.json </w:t>
+      </w:r>
+      <w:r>
+        <w:rPr>
+          <w:rFonts w:ascii="TH SarabunPSK" w:hAnsi="TH SarabunPSK" w:cs="TH SarabunPSK" w:hint="cs"/>
+          <w:sz w:val="32"/>
+          <w:szCs w:val="32"/>
+          <w:cs/>
+        </w:rPr>
+        <w:t xml:space="preserve">เก็บข้อมูลต่างๆรวมถึง </w:t>
+      </w:r>
+      <w:r>
+        <w:rPr>
+          <w:rFonts w:ascii="TH SarabunPSK" w:hAnsi="TH SarabunPSK" w:cs="TH SarabunPSK"/>
+          <w:sz w:val="32"/>
+          <w:szCs w:val="32"/>
+        </w:rPr>
+        <w:t xml:space="preserve">package </w:t>
+      </w:r>
+      <w:r>
+        <w:rPr>
+          <w:rFonts w:ascii="TH SarabunPSK" w:hAnsi="TH SarabunPSK" w:cs="TH SarabunPSK" w:hint="cs"/>
+          <w:sz w:val="32"/>
+          <w:szCs w:val="32"/>
+          <w:cs/>
+        </w:rPr>
+        <w:t>ที่ใช้ในโปรเจค</w:t>
+      </w:r>
+    </w:p>
+    <w:p>
+      <w:pPr>
+        <w:rPr>
+          <w:rFonts w:ascii="TH SarabunPSK" w:hAnsi="TH SarabunPSK" w:cs="TH SarabunPSK"/>
+          <w:sz w:val="32"/>
+          <w:szCs w:val="32"/>
+        </w:rPr>
+      </w:pPr>
+      <w:r>
+        <w:rPr>
+          <w:rFonts w:ascii="TH SarabunPSK" w:hAnsi="TH SarabunPSK" w:cs="TH SarabunPSK"/>
+          <w:sz w:val="32"/>
+          <w:szCs w:val="32"/>
+        </w:rPr>
+        <w:t xml:space="preserve">Index.html </w:t>
+      </w:r>
+      <w:r>
+        <w:rPr>
+          <w:rFonts w:ascii="TH SarabunPSK" w:hAnsi="TH SarabunPSK" w:cs="TH SarabunPSK" w:hint="cs"/>
+          <w:sz w:val="32"/>
+          <w:szCs w:val="32"/>
+          <w:cs/>
+        </w:rPr>
+        <w:t>เป็นส่วนที่ใช้แสดงผล</w:t>
+      </w:r>
+      <w:r>
+        <w:rPr>
+          <w:rFonts w:ascii="TH SarabunPSK" w:hAnsi="TH SarabunPSK" w:cs="TH SarabunPSK" w:hint="cs"/>
+          <w:sz w:val="32"/>
+          <w:szCs w:val="32"/>
+          <w:cs/>
+        </w:rPr>
+        <w:t xml:space="preserve">โดยทำผ่านทาง </w:t>
+      </w:r>
+      <w:r>
+        <w:rPr>
+          <w:rFonts w:ascii="TH SarabunPSK" w:hAnsi="TH SarabunPSK" w:cs="TH SarabunPSK"/>
+          <w:sz w:val="32"/>
+          <w:szCs w:val="32"/>
+        </w:rPr>
+        <w:t xml:space="preserve">index.js </w:t>
+      </w:r>
+      <w:r>
+        <w:rPr>
+          <w:rFonts w:ascii="TH SarabunPSK" w:hAnsi="TH SarabunPSK" w:cs="TH SarabunPSK" w:hint="cs"/>
+          <w:sz w:val="32"/>
+          <w:szCs w:val="32"/>
+          <w:cs/>
+        </w:rPr>
+        <w:t xml:space="preserve">ที่ใส่ </w:t>
+      </w:r>
+      <w:r>
+        <w:rPr>
+          <w:rFonts w:ascii="TH SarabunPSK" w:hAnsi="TH SarabunPSK" w:cs="TH SarabunPSK"/>
+          <w:sz w:val="32"/>
+          <w:szCs w:val="32"/>
+        </w:rPr>
+        <w:t xml:space="preserve">component </w:t>
+      </w:r>
+      <w:r>
+        <w:rPr>
+          <w:rFonts w:ascii="TH SarabunPSK" w:hAnsi="TH SarabunPSK" w:cs="TH SarabunPSK" w:hint="cs"/>
+          <w:sz w:val="32"/>
+          <w:szCs w:val="32"/>
+          <w:cs/>
+        </w:rPr>
+        <w:t xml:space="preserve">ลงไป โดยต้องสร้าง </w:t>
+      </w:r>
+      <w:r>
+        <w:rPr>
+          <w:rFonts w:ascii="TH SarabunPSK" w:hAnsi="TH SarabunPSK" w:cs="TH SarabunPSK"/>
+          <w:sz w:val="32"/>
+          <w:szCs w:val="32"/>
+        </w:rPr>
+        <w:t xml:space="preserve">component </w:t>
+      </w:r>
+      <w:r>
+        <w:rPr>
+          <w:rFonts w:ascii="TH SarabunPSK" w:hAnsi="TH SarabunPSK" w:cs="TH SarabunPSK" w:hint="cs"/>
+          <w:sz w:val="32"/>
+          <w:szCs w:val="32"/>
+          <w:cs/>
+        </w:rPr>
+        <w:t>ขึ้นมา</w:t>
+      </w:r>
+      <w:r>
+        <w:rPr>
+          <w:rFonts w:ascii="TH SarabunPSK" w:hAnsi="TH SarabunPSK" w:cs="TH SarabunPSK" w:hint="cs"/>
+          <w:sz w:val="32"/>
+          <w:szCs w:val="32"/>
+          <w:cs/>
+        </w:rPr>
+        <w:t xml:space="preserve"> กล่าวคือ</w:t>
+      </w:r>
+      <w:r>
+        <w:rPr>
+          <w:rFonts w:ascii="TH SarabunPSK" w:hAnsi="TH SarabunPSK" w:cs="TH SarabunPSK"/>
+          <w:sz w:val="32"/>
+          <w:szCs w:val="32"/>
+        </w:rPr>
+        <w:t xml:space="preserve"> index.js </w:t>
+      </w:r>
+      <w:r>
+        <w:rPr>
+          <w:rFonts w:ascii="TH SarabunPSK" w:hAnsi="TH SarabunPSK" w:cs="TH SarabunPSK" w:hint="cs"/>
+          <w:sz w:val="32"/>
+          <w:szCs w:val="32"/>
+          <w:cs/>
+        </w:rPr>
+        <w:t xml:space="preserve">เป็นไฟล์ที่เชื่อมระหว่าง </w:t>
+      </w:r>
+      <w:r>
+        <w:rPr>
+          <w:rFonts w:ascii="TH SarabunPSK" w:hAnsi="TH SarabunPSK" w:cs="TH SarabunPSK"/>
+          <w:sz w:val="32"/>
+          <w:szCs w:val="32"/>
+        </w:rPr>
+        <w:t xml:space="preserve">index.html </w:t>
+      </w:r>
+      <w:r>
+        <w:rPr>
+          <w:rFonts w:ascii="TH SarabunPSK" w:hAnsi="TH SarabunPSK" w:cs="TH SarabunPSK" w:hint="cs"/>
+          <w:sz w:val="32"/>
+          <w:szCs w:val="32"/>
+          <w:cs/>
+        </w:rPr>
+        <w:t xml:space="preserve">และ </w:t>
+      </w:r>
+      <w:r>
+        <w:rPr>
+          <w:rFonts w:ascii="TH SarabunPSK" w:hAnsi="TH SarabunPSK" w:cs="TH SarabunPSK"/>
+          <w:sz w:val="32"/>
+          <w:szCs w:val="32"/>
+        </w:rPr>
+        <w:t>component</w:t>
+      </w:r>
+      <w:r>
+        <w:rPr>
+          <w:rFonts w:ascii="TH SarabunPSK" w:hAnsi="TH SarabunPSK" w:cs="TH SarabunPSK"/>
+          <w:sz w:val="32"/>
+          <w:szCs w:val="32"/>
+        </w:rPr>
+        <w:t xml:space="preserve"> </w:t>
+      </w:r>
+      <w:r>
+        <w:rPr>
+          <w:rFonts w:ascii="TH SarabunPSK" w:hAnsi="TH SarabunPSK" w:cs="TH SarabunPSK" w:hint="cs"/>
+          <w:sz w:val="32"/>
+          <w:szCs w:val="32"/>
+          <w:cs/>
+        </w:rPr>
+        <w:t>ที่จะนำไปแสดงผล</w:t>
+      </w:r>
+    </w:p>
+    <w:p>
+      <w:pPr>
+        <w:rPr>
+          <w:rFonts w:ascii="TH SarabunPSK" w:hAnsi="TH SarabunPSK" w:cs="TH SarabunPSK"/>
+          <w:sz w:val="32"/>
+          <w:szCs w:val="32"/>
+        </w:rPr>
+      </w:pPr>
+      <w:r>
+        <w:rPr>
+          <w:rFonts w:ascii="TH SarabunPSK" w:hAnsi="TH SarabunPSK" w:cs="TH SarabunPSK"/>
+          <w:b/>
+          <w:bCs/>
+          <w:sz w:val="32"/>
+          <w:szCs w:val="32"/>
+        </w:rPr>
+        <w:t>DOM</w:t>
+      </w:r>
+      <w:r>
+        <w:rPr>
+          <w:rFonts w:ascii="TH SarabunPSK" w:hAnsi="TH SarabunPSK" w:cs="TH SarabunPSK" w:hint="cs"/>
+          <w:b/>
+          <w:bCs/>
+          <w:sz w:val="32"/>
+          <w:szCs w:val="32"/>
+          <w:cs/>
+        </w:rPr>
+        <w:t xml:space="preserve"> </w:t>
+      </w:r>
+      <w:r>
+        <w:rPr>
+          <w:rFonts w:ascii="TH SarabunPSK" w:hAnsi="TH SarabunPSK" w:cs="TH SarabunPSK"/>
+          <w:b/>
+          <w:bCs/>
+          <w:sz w:val="32"/>
+          <w:szCs w:val="32"/>
+        </w:rPr>
+        <w:t>(Document Object Model)</w:t>
+      </w:r>
+      <w:r>
+        <w:rPr>
+          <w:rFonts w:ascii="TH SarabunPSK" w:hAnsi="TH SarabunPSK" w:cs="TH SarabunPSK"/>
+          <w:b/>
+          <w:bCs/>
+          <w:sz w:val="32"/>
+          <w:szCs w:val="32"/>
+        </w:rPr>
+        <w:br/>
+      </w:r>
+      <w:r>
+        <w:rPr>
+          <w:rFonts w:ascii="TH SarabunPSK" w:hAnsi="TH SarabunPSK" w:cs="TH SarabunPSK" w:hint="cs"/>
+          <w:sz w:val="32"/>
+          <w:szCs w:val="32"/>
+          <w:cs/>
+        </w:rPr>
+        <w:t xml:space="preserve">เมื่อหน้าเว็บโหลดเสร็จเรียบร้อย </w:t>
+      </w:r>
+      <w:r>
+        <w:rPr>
+          <w:rFonts w:ascii="TH SarabunPSK" w:hAnsi="TH SarabunPSK" w:cs="TH SarabunPSK"/>
+          <w:sz w:val="32"/>
+          <w:szCs w:val="32"/>
+        </w:rPr>
+        <w:t xml:space="preserve">Web Browser </w:t>
+      </w:r>
+      <w:r>
+        <w:rPr>
+          <w:rFonts w:ascii="TH SarabunPSK" w:hAnsi="TH SarabunPSK" w:cs="TH SarabunPSK" w:hint="cs"/>
+          <w:sz w:val="32"/>
+          <w:szCs w:val="32"/>
+          <w:cs/>
+        </w:rPr>
+        <w:t xml:space="preserve">เว็บ </w:t>
+      </w:r>
+      <w:r>
+        <w:rPr>
+          <w:rFonts w:ascii="TH SarabunPSK" w:hAnsi="TH SarabunPSK" w:cs="TH SarabunPSK"/>
+          <w:sz w:val="32"/>
+          <w:szCs w:val="32"/>
+        </w:rPr>
+        <w:t xml:space="preserve">browser </w:t>
+      </w:r>
+      <w:r>
+        <w:rPr>
+          <w:rFonts w:ascii="TH SarabunPSK" w:hAnsi="TH SarabunPSK" w:cs="TH SarabunPSK" w:hint="cs"/>
+          <w:sz w:val="32"/>
+          <w:szCs w:val="32"/>
+          <w:cs/>
+        </w:rPr>
+        <w:t xml:space="preserve">จะทำการสร้าง </w:t>
+      </w:r>
+      <w:r>
+        <w:rPr>
+          <w:rFonts w:ascii="TH SarabunPSK" w:hAnsi="TH SarabunPSK" w:cs="TH SarabunPSK"/>
+          <w:sz w:val="32"/>
+          <w:szCs w:val="32"/>
+        </w:rPr>
+        <w:t xml:space="preserve">dom </w:t>
+      </w:r>
+      <w:r>
+        <w:rPr>
+          <w:rFonts w:ascii="TH SarabunPSK" w:hAnsi="TH SarabunPSK" w:cs="TH SarabunPSK" w:hint="cs"/>
+          <w:sz w:val="32"/>
+          <w:szCs w:val="32"/>
+          <w:cs/>
+        </w:rPr>
+        <w:t>ของหน้านั้นขึ้นมา</w:t>
+      </w:r>
+      <w:r>
+        <w:rPr>
+          <w:rFonts w:ascii="TH SarabunPSK" w:hAnsi="TH SarabunPSK" w:cs="TH SarabunPSK"/>
+          <w:sz w:val="32"/>
+          <w:szCs w:val="32"/>
+        </w:rPr>
+        <w:t xml:space="preserve"> </w:t>
+      </w:r>
+      <w:r>
+        <w:rPr>
+          <w:rFonts w:ascii="TH SarabunPSK" w:hAnsi="TH SarabunPSK" w:cs="TH SarabunPSK" w:hint="cs"/>
+          <w:sz w:val="32"/>
+          <w:szCs w:val="32"/>
+          <w:cs/>
+        </w:rPr>
+        <w:t xml:space="preserve">โดยมอง </w:t>
+      </w:r>
+      <w:r>
+        <w:rPr>
+          <w:rFonts w:ascii="TH SarabunPSK" w:hAnsi="TH SarabunPSK" w:cs="TH SarabunPSK"/>
+          <w:sz w:val="32"/>
+          <w:szCs w:val="32"/>
+        </w:rPr>
+        <w:t xml:space="preserve">html </w:t>
+      </w:r>
+      <w:r>
+        <w:rPr>
+          <w:rFonts w:ascii="TH SarabunPSK" w:hAnsi="TH SarabunPSK" w:cs="TH SarabunPSK" w:hint="cs"/>
+          <w:sz w:val="32"/>
+          <w:szCs w:val="32"/>
+          <w:cs/>
+        </w:rPr>
+        <w:t>เป็นโครงสร้างต้นไม้</w:t>
+      </w:r>
+      <w:r>
+        <w:rPr>
+          <w:rFonts w:ascii="TH SarabunPSK" w:hAnsi="TH SarabunPSK" w:cs="TH SarabunPSK"/>
+          <w:sz w:val="32"/>
+          <w:szCs w:val="32"/>
+          <w:cs/>
+        </w:rPr>
+        <w:br/>
+      </w:r>
+      <w:r>
+        <w:rPr>
+          <w:noProof/>
+        </w:rPr>
+        <w:drawing>
+          <wp:inline distT="0" distB="0" distL="0" distR="0" wp14:anchorId="6147F6AA" wp14:editId="0F8C42FC">
+            <wp:extent cx="5943600" cy="1767205"/>
+            <wp:effectExtent l="0" t="0" r="0" b="4445"/>
+            <wp:docPr id="11" name="Picture 11" descr="Diagram&#10;&#10;Description automatically generated"/>
+            <wp:cNvGraphicFramePr>
+              <a:graphicFrameLocks xmlns:a="http://schemas.openxmlformats.org/drawingml/2006/main" noChangeAspect="1"/>
+            </wp:cNvGraphicFramePr>
+            <a:graphic xmlns:a="http://schemas.openxmlformats.org/drawingml/2006/main">
+              <a:graphicData uri="http://schemas.openxmlformats.org/drawingml/2006/picture">
+                <pic:pic xmlns:pic="http://schemas.openxmlformats.org/drawingml/2006/picture">
+                  <pic:nvPicPr>
+                    <pic:cNvPr id="11" name="Picture 11" descr="Diagram&#10;&#10;Description automatically generated"/>
+                    <pic:cNvPicPr/>
+                  </pic:nvPicPr>
+                  <pic:blipFill>
+                    <a:blip r:embed="rId7"/>
+                    <a:stretch>
+                      <a:fillRect/>
+                    </a:stretch>
+                  </pic:blipFill>
+                  <pic:spPr>
+                    <a:xfrm>
+                      <a:off x="0" y="0"/>
+                      <a:ext cx="5943600" cy="1767205"/>
+                    </a:xfrm>
+                    <a:prstGeom prst="rect">
+                      <a:avLst/>
+                    </a:prstGeom>
+                  </pic:spPr>
+                </pic:pic>
+              </a:graphicData>
+            </a:graphic>
+          </wp:inline>
+        </w:drawing>
+      </w:r>
+    </w:p>
+    <w:p>
+      <w:pPr>
+        <w:rPr>
+          <w:rFonts w:ascii="TH SarabunPSK" w:hAnsi="TH SarabunPSK" w:cs="TH SarabunPSK" w:hint="cs"/>
+          <w:sz w:val="32"/>
+          <w:szCs w:val="32"/>
+        </w:rPr>
+      </w:pPr>
+      <w:r>
+        <w:rPr>
+          <w:rFonts w:ascii="TH SarabunPSK" w:hAnsi="TH SarabunPSK" w:cs="TH SarabunPSK"/>
+          <w:b/>
+          <w:bCs/>
+          <w:sz w:val="32"/>
+          <w:szCs w:val="32"/>
+        </w:rPr>
+        <w:t xml:space="preserve">Virtual </w:t>
+      </w:r>
+      <w:r>
+        <w:rPr>
+          <w:rFonts w:ascii="TH SarabunPSK" w:hAnsi="TH SarabunPSK" w:cs="TH SarabunPSK"/>
+          <w:b/>
+          <w:bCs/>
+          <w:sz w:val="32"/>
+          <w:szCs w:val="32"/>
+        </w:rPr>
+        <w:t>DOM</w:t>
+      </w:r>
+      <w:r>
+        <w:rPr>
+          <w:rFonts w:ascii="TH SarabunPSK" w:hAnsi="TH SarabunPSK" w:cs="TH SarabunPSK" w:hint="cs"/>
+          <w:b/>
+          <w:bCs/>
+          <w:sz w:val="32"/>
+          <w:szCs w:val="32"/>
+          <w:cs/>
+        </w:rPr>
+        <w:t xml:space="preserve"> </w:t>
+      </w:r>
+      <w:r>
+        <w:rPr>
+          <w:rFonts w:ascii="TH SarabunPSK" w:hAnsi="TH SarabunPSK" w:cs="TH SarabunPSK"/>
+          <w:b/>
+          <w:bCs/>
+          <w:sz w:val="32"/>
+          <w:szCs w:val="32"/>
+        </w:rPr>
+        <w:t>(</w:t>
+      </w:r>
+      <w:r>
+        <w:rPr>
+          <w:rFonts w:ascii="TH SarabunPSK" w:hAnsi="TH SarabunPSK" w:cs="TH SarabunPSK"/>
+          <w:b/>
+          <w:bCs/>
+          <w:sz w:val="32"/>
+          <w:szCs w:val="32"/>
+        </w:rPr>
+        <w:t xml:space="preserve">Virtual </w:t>
+      </w:r>
+      <w:r>
+        <w:rPr>
+          <w:rFonts w:ascii="TH SarabunPSK" w:hAnsi="TH SarabunPSK" w:cs="TH SarabunPSK"/>
+          <w:b/>
+          <w:bCs/>
+          <w:sz w:val="32"/>
+          <w:szCs w:val="32"/>
+        </w:rPr>
+        <w:t>Document Object Model)</w:t>
+      </w:r>
+      <w:r>
+        <w:rPr>
+          <w:rFonts w:ascii="TH SarabunPSK" w:hAnsi="TH SarabunPSK" w:cs="TH SarabunPSK"/>
+          <w:b/>
+          <w:bCs/>
+          <w:sz w:val="32"/>
+          <w:szCs w:val="32"/>
+        </w:rPr>
+        <w:br/>
+      </w:r>
+      <w:r>
+        <w:rPr>
+          <w:rFonts w:ascii="TH SarabunPSK" w:hAnsi="TH SarabunPSK" w:cs="TH SarabunPSK" w:hint="cs"/>
+          <w:sz w:val="32"/>
+          <w:szCs w:val="32"/>
+          <w:cs/>
+        </w:rPr>
+        <w:t xml:space="preserve">เหมือนกับ </w:t>
+      </w:r>
+      <w:r>
+        <w:rPr>
+          <w:rFonts w:ascii="TH SarabunPSK" w:hAnsi="TH SarabunPSK" w:cs="TH SarabunPSK"/>
+          <w:sz w:val="32"/>
+          <w:szCs w:val="32"/>
+        </w:rPr>
+        <w:t xml:space="preserve">DOM </w:t>
+      </w:r>
+      <w:r>
+        <w:rPr>
+          <w:rFonts w:ascii="TH SarabunPSK" w:hAnsi="TH SarabunPSK" w:cs="TH SarabunPSK" w:hint="cs"/>
+          <w:sz w:val="32"/>
+          <w:szCs w:val="32"/>
+          <w:cs/>
+        </w:rPr>
+        <w:t>ปกติเลยแต่จะทำการ</w:t>
+      </w:r>
+      <w:r>
+        <w:rPr>
+          <w:rFonts w:ascii="TH SarabunPSK" w:hAnsi="TH SarabunPSK" w:cs="TH SarabunPSK"/>
+          <w:sz w:val="32"/>
+          <w:szCs w:val="32"/>
+        </w:rPr>
+        <w:t xml:space="preserve"> copy DOM </w:t>
+      </w:r>
+      <w:r>
+        <w:rPr>
+          <w:rFonts w:ascii="TH SarabunPSK" w:hAnsi="TH SarabunPSK" w:cs="TH SarabunPSK" w:hint="cs"/>
+          <w:sz w:val="32"/>
+          <w:szCs w:val="32"/>
+          <w:cs/>
+        </w:rPr>
+        <w:t xml:space="preserve">มาไว้ใน </w:t>
+      </w:r>
+      <w:r>
+        <w:rPr>
+          <w:rFonts w:ascii="TH SarabunPSK" w:hAnsi="TH SarabunPSK" w:cs="TH SarabunPSK"/>
+          <w:sz w:val="32"/>
+          <w:szCs w:val="32"/>
+        </w:rPr>
+        <w:t xml:space="preserve">Memory </w:t>
+      </w:r>
+      <w:r>
+        <w:rPr>
+          <w:rFonts w:ascii="TH SarabunPSK" w:hAnsi="TH SarabunPSK" w:cs="TH SarabunPSK" w:hint="cs"/>
+          <w:sz w:val="32"/>
+          <w:szCs w:val="32"/>
+          <w:cs/>
+        </w:rPr>
+        <w:t>และ</w:t>
+      </w:r>
+      <w:r>
+        <w:rPr>
+          <w:rFonts w:ascii="TH SarabunPSK" w:hAnsi="TH SarabunPSK" w:cs="TH SarabunPSK" w:hint="cs"/>
+          <w:color w:val="002060"/>
+          <w:sz w:val="32"/>
+          <w:szCs w:val="32"/>
+          <w:u w:val="single"/>
+          <w:cs/>
+        </w:rPr>
+        <w:t xml:space="preserve">เมื่อมีการเปลี่ยนแปลงเกิดขึ้นที่ </w:t>
+      </w:r>
+      <w:r>
+        <w:rPr>
+          <w:rFonts w:ascii="TH SarabunPSK" w:hAnsi="TH SarabunPSK" w:cs="TH SarabunPSK"/>
+          <w:color w:val="002060"/>
+          <w:sz w:val="32"/>
+          <w:szCs w:val="32"/>
+          <w:u w:val="single"/>
+        </w:rPr>
+        <w:t xml:space="preserve">Component </w:t>
+      </w:r>
+      <w:r>
+        <w:rPr>
+          <w:rFonts w:ascii="TH SarabunPSK" w:hAnsi="TH SarabunPSK" w:cs="TH SarabunPSK" w:hint="cs"/>
+          <w:color w:val="002060"/>
+          <w:sz w:val="32"/>
+          <w:szCs w:val="32"/>
+          <w:u w:val="single"/>
+          <w:cs/>
+        </w:rPr>
+        <w:t>จะอัพเดทเฉพาะจุดที่</w:t>
+      </w:r>
+      <w:r>
+        <w:rPr>
+          <w:rFonts w:ascii="TH SarabunPSK" w:hAnsi="TH SarabunPSK" w:cs="TH SarabunPSK"/>
+          <w:color w:val="002060"/>
+          <w:sz w:val="32"/>
+          <w:szCs w:val="32"/>
+          <w:u w:val="single"/>
+        </w:rPr>
+        <w:t xml:space="preserve"> Component</w:t>
+      </w:r>
+      <w:r>
+        <w:rPr>
+          <w:rFonts w:ascii="TH SarabunPSK" w:hAnsi="TH SarabunPSK" w:cs="TH SarabunPSK" w:hint="cs"/>
+          <w:color w:val="002060"/>
+          <w:sz w:val="32"/>
+          <w:szCs w:val="32"/>
+          <w:u w:val="single"/>
+          <w:cs/>
+        </w:rPr>
+        <w:t xml:space="preserve"> เปลี่ยนแปลง</w:t>
+      </w:r>
+      <w:r>
+        <w:rPr>
+          <w:rFonts w:ascii="TH SarabunPSK" w:hAnsi="TH SarabunPSK" w:cs="TH SarabunPSK" w:hint="cs"/>
+          <w:color w:val="002060"/>
+          <w:sz w:val="32"/>
+          <w:szCs w:val="32"/>
+          <w:cs/>
+        </w:rPr>
+        <w:t xml:space="preserve"> </w:t>
+      </w:r>
+      <w:r>
+        <w:rPr>
+          <w:rFonts w:ascii="TH SarabunPSK" w:hAnsi="TH SarabunPSK" w:cs="TH SarabunPSK" w:hint="cs"/>
+          <w:sz w:val="32"/>
+          <w:szCs w:val="32"/>
+          <w:cs/>
+        </w:rPr>
+        <w:t xml:space="preserve">โดยไม่จำเป็นต้องอัพเดท </w:t>
+      </w:r>
+      <w:r>
+        <w:rPr>
+          <w:rFonts w:ascii="TH SarabunPSK" w:hAnsi="TH SarabunPSK" w:cs="TH SarabunPSK"/>
+          <w:sz w:val="32"/>
+          <w:szCs w:val="32"/>
+        </w:rPr>
+        <w:t xml:space="preserve">DOM </w:t>
+      </w:r>
+      <w:r>
+        <w:rPr>
+          <w:rFonts w:ascii="TH SarabunPSK" w:hAnsi="TH SarabunPSK" w:cs="TH SarabunPSK" w:hint="cs"/>
+          <w:sz w:val="32"/>
+          <w:szCs w:val="32"/>
+          <w:cs/>
+        </w:rPr>
+        <w:t xml:space="preserve">ใหม่ทั้งหมดทำให้ทำงานได้เร็วกว่าปกติ </w:t>
+      </w:r>
+      <w:r>
+        <w:rPr>
+          <w:rFonts w:ascii="TH SarabunPSK" w:hAnsi="TH SarabunPSK" w:cs="TH SarabunPSK"/>
+          <w:sz w:val="32"/>
+          <w:szCs w:val="32"/>
+        </w:rPr>
+        <w:t xml:space="preserve">(DOM </w:t>
+      </w:r>
+      <w:r>
+        <w:rPr>
+          <w:rFonts w:ascii="TH SarabunPSK" w:hAnsi="TH SarabunPSK" w:cs="TH SarabunPSK" w:hint="cs"/>
+          <w:sz w:val="32"/>
+          <w:szCs w:val="32"/>
+          <w:cs/>
+        </w:rPr>
+        <w:t>ปกติจะอัพเดททั้งหน้าเว็บเลย</w:t>
+      </w:r>
+      <w:r>
+        <w:rPr>
+          <w:rFonts w:ascii="TH SarabunPSK" w:hAnsi="TH SarabunPSK" w:cs="TH SarabunPSK"/>
+          <w:sz w:val="32"/>
+          <w:szCs w:val="32"/>
+        </w:rPr>
+        <w:t>)</w:t>
+      </w:r>
+    </w:p>
+    <w:p>
+      <w:pPr>
+        <w:rPr>
+          <w:rFonts w:ascii="TH SarabunPSK" w:hAnsi="TH SarabunPSK" w:cs="TH SarabunPSK"/>
+          <w:b/>
+          <w:bCs/>
+          <w:sz w:val="32"/>
+          <w:szCs w:val="32"/>
+        </w:rPr>
+      </w:pPr>
+      <w:r>
+        <w:rPr>
+          <w:rFonts w:ascii="TH SarabunPSK" w:hAnsi="TH SarabunPSK" w:cs="TH SarabunPSK" w:hint="cs"/>
+          <w:b/>
+          <w:bCs/>
+          <w:sz w:val="32"/>
+          <w:szCs w:val="32"/>
+        </w:rPr>
+        <w:t>Component</w:t>
+      </w:r>
+    </w:p>
+    <w:p>
+      <w:pPr>
+        <w:rPr>
+          <w:rFonts w:ascii="TH SarabunPSK" w:hAnsi="TH SarabunPSK" w:cs="TH SarabunPSK" w:hint="cs"/>
+          <w:cs/>
+        </w:rPr>
+      </w:pPr>
+      <w:r>
+        <w:rPr>
+          <w:rFonts w:ascii="TH SarabunPSK" w:hAnsi="TH SarabunPSK" w:cs="TH SarabunPSK" w:hint="cs"/>
+          <w:cs/>
+        </w:rPr>
+        <w:t>ส่วนย่อยแต่ละส่วนของหน้าเว็บที่นำมาประกอบกัน</w:t>
+      </w:r>
+      <w:r>
+        <w:rPr>
+          <w:rFonts w:ascii="TH SarabunPSK" w:hAnsi="TH SarabunPSK" w:cs="TH SarabunPSK" w:hint="cs"/>
+          <w:cs/>
+        </w:rPr>
+        <w:t xml:space="preserve">เหมือนเลโก้แต่ละชิ้นที่เอาไปรวมกันใน </w:t>
+      </w:r>
+      <w:r>
+        <w:rPr>
+          <w:rFonts w:ascii="TH SarabunPSK" w:hAnsi="TH SarabunPSK" w:cs="TH SarabunPSK" w:hint="cs"/>
+        </w:rPr>
+        <w:t xml:space="preserve">app </w:t>
+      </w:r>
+      <w:r>
+        <w:rPr>
+          <w:rFonts w:ascii="TH SarabunPSK" w:hAnsi="TH SarabunPSK" w:cs="TH SarabunPSK" w:hint="cs"/>
+          <w:cs/>
+        </w:rPr>
+        <w:t xml:space="preserve">ทีเดียวทำให้สะดวกสำหรับการใช้งาน เพราะ </w:t>
+      </w:r>
+      <w:r>
+        <w:rPr>
+          <w:rFonts w:ascii="TH SarabunPSK" w:hAnsi="TH SarabunPSK" w:cs="TH SarabunPSK" w:hint="cs"/>
+        </w:rPr>
+        <w:t>html</w:t>
+      </w:r>
+      <w:r>
+        <w:rPr>
+          <w:rFonts w:ascii="TH SarabunPSK" w:hAnsi="TH SarabunPSK" w:cs="TH SarabunPSK" w:hint="cs"/>
+          <w:cs/>
+        </w:rPr>
+        <w:t xml:space="preserve"> ส่วนต่างๆจะถูกเก็บแยกเป็น </w:t>
+      </w:r>
+      <w:r>
+        <w:rPr>
+          <w:rFonts w:ascii="TH SarabunPSK" w:hAnsi="TH SarabunPSK" w:cs="TH SarabunPSK" w:hint="cs"/>
+        </w:rPr>
+        <w:t xml:space="preserve">component </w:t>
+      </w:r>
+      <w:r>
+        <w:rPr>
+          <w:rFonts w:ascii="TH SarabunPSK" w:hAnsi="TH SarabunPSK" w:cs="TH SarabunPSK" w:hint="cs"/>
+          <w:cs/>
+        </w:rPr>
+        <w:t>นั้นเอง</w:t>
+      </w:r>
+      <w:r>
+        <w:rPr>
+          <w:rFonts w:ascii="TH SarabunPSK" w:hAnsi="TH SarabunPSK" w:cs="TH SarabunPSK"/>
+          <w:cs/>
+        </w:rPr>
+        <w:br/>
+      </w:r>
+      <w:r>
+        <w:rPr>
+          <w:rFonts w:ascii="TH SarabunPSK" w:hAnsi="TH SarabunPSK" w:cs="TH SarabunPSK" w:hint="cs"/>
+          <w:cs/>
+        </w:rPr>
+        <w:t xml:space="preserve">การสร้าง </w:t>
+      </w:r>
+      <w:r>
+        <w:rPr>
+          <w:rFonts w:ascii="TH SarabunPSK" w:hAnsi="TH SarabunPSK" w:cs="TH SarabunPSK"/>
+        </w:rPr>
+        <w:t xml:space="preserve">Component </w:t>
+      </w:r>
+      <w:r>
+        <w:rPr>
+          <w:rFonts w:ascii="TH SarabunPSK" w:hAnsi="TH SarabunPSK" w:cs="TH SarabunPSK" w:hint="cs"/>
+          <w:cs/>
+        </w:rPr>
+        <w:t>จะสร้างได้ 2 รูปแบบ</w:t>
+      </w:r>
+      <w:r>
+        <w:rPr>
+          <w:rFonts w:ascii="TH SarabunPSK" w:hAnsi="TH SarabunPSK" w:cs="TH SarabunPSK"/>
+          <w:cs/>
+        </w:rPr>
+        <w:br/>
+      </w:r>
+      <w:r>
+        <w:rPr>
+          <w:rFonts w:ascii="TH SarabunPSK" w:hAnsi="TH SarabunPSK" w:cs="TH SarabunPSK" w:hint="cs"/>
+          <w:cs/>
+        </w:rPr>
+        <w:t>1.</w:t>
+      </w:r>
+      <w:r>
+        <w:rPr>
+          <w:rFonts w:ascii="TH SarabunPSK" w:hAnsi="TH SarabunPSK" w:cs="TH SarabunPSK"/>
+        </w:rPr>
+        <w:t>Class Component</w:t>
+      </w:r>
+      <w:r>
+        <w:rPr>
+          <w:rFonts w:ascii="TH SarabunPSK" w:hAnsi="TH SarabunPSK" w:cs="TH SarabunPSK"/>
+        </w:rPr>
+        <w:br/>
+        <w:t>2.Function Component</w:t>
+      </w:r>
+    </w:p>
+    <w:p>
+      <w:pPr>
+        <w:rPr>
+          <w:rFonts w:ascii="TH SarabunPSK" w:hAnsi="TH SarabunPSK" w:cs="TH SarabunPSK"/>
+        </w:rPr>
+      </w:pPr>
     </w:p>
     <w:p>
       <w:pPr>
@@ -371,53 +1301,154 @@
           <w:cs/>
         </w:rPr>
         <w:lastRenderedPageBreak/>
-        <w:t xml:space="preserve">เหมือนเลโก้แต่ละชิ้นที่เอาไปรวมกันใน </w:t>
-      </w:r>
-      <w:r>
-        <w:rPr>
-          <w:rFonts w:ascii="TH SarabunPSK" w:hAnsi="TH SarabunPSK" w:cs="TH SarabunPSK" w:hint="cs"/>
-        </w:rPr>
-        <w:t xml:space="preserve">app </w:t>
-      </w:r>
-      <w:r>
-        <w:rPr>
-          <w:rFonts w:ascii="TH SarabunPSK" w:hAnsi="TH SarabunPSK" w:cs="TH SarabunPSK" w:hint="cs"/>
-          <w:cs/>
-        </w:rPr>
-        <w:t xml:space="preserve">ทีเดียวทำให้สะดวกสำหรับการใช้งาน เพราะ </w:t>
-      </w:r>
-      <w:r>
-        <w:rPr>
-          <w:rFonts w:ascii="TH SarabunPSK" w:hAnsi="TH SarabunPSK" w:cs="TH SarabunPSK" w:hint="cs"/>
-        </w:rPr>
-        <w:t>html</w:t>
-      </w:r>
-      <w:r>
-        <w:rPr>
-          <w:rFonts w:ascii="TH SarabunPSK" w:hAnsi="TH SarabunPSK" w:cs="TH SarabunPSK" w:hint="cs"/>
-          <w:cs/>
-        </w:rPr>
-        <w:t xml:space="preserve"> ส่วนต่างๆจะถูกเก็บแยกเป็น </w:t>
-      </w:r>
-      <w:r>
-        <w:rPr>
-          <w:rFonts w:ascii="TH SarabunPSK" w:hAnsi="TH SarabunPSK" w:cs="TH SarabunPSK" w:hint="cs"/>
-        </w:rPr>
-        <w:t xml:space="preserve">component </w:t>
-      </w:r>
-      <w:r>
-        <w:rPr>
-          <w:rFonts w:ascii="TH SarabunPSK" w:hAnsi="TH SarabunPSK" w:cs="TH SarabunPSK" w:hint="cs"/>
-          <w:cs/>
-        </w:rPr>
-        <w:t>นั้นเอง</w:t>
-      </w:r>
-      <w:r>
-        <w:rPr>
-          <w:rFonts w:ascii="TH SarabunPSK" w:hAnsi="TH SarabunPSK" w:cs="TH SarabunPSK"/>
+        <w:t>1.</w:t>
+      </w:r>
+      <w:r>
+        <w:rPr>
+          <w:rFonts w:ascii="TH SarabunPSK" w:hAnsi="TH SarabunPSK" w:cs="TH SarabunPSK"/>
+        </w:rPr>
+        <w:t>Class Component</w:t>
+      </w:r>
+    </w:p>
+    <w:p>
+      <w:pPr>
+        <w:rPr>
+          <w:rFonts w:ascii="TH SarabunPSK" w:hAnsi="TH SarabunPSK" w:cs="TH SarabunPSK" w:hint="cs"/>
+        </w:rPr>
+      </w:pPr>
+      <w:r>
+        <w:rPr>
+          <w:rFonts w:ascii="TH SarabunPSK" w:hAnsi="TH SarabunPSK" w:cs="TH SarabunPSK" w:hint="cs"/>
+          <w:cs/>
+        </w:rPr>
+        <w:t>สร้างคลาสที่</w:t>
+      </w:r>
+      <w:r>
+        <w:rPr>
+          <w:rFonts w:ascii="TH SarabunPSK" w:hAnsi="TH SarabunPSK" w:cs="TH SarabunPSK"/>
+        </w:rPr>
+        <w:t xml:space="preserve"> extends </w:t>
+      </w:r>
+      <w:r>
+        <w:rPr>
+          <w:rFonts w:ascii="TH SarabunPSK" w:hAnsi="TH SarabunPSK" w:cs="TH SarabunPSK" w:hint="cs"/>
+          <w:cs/>
+        </w:rPr>
+        <w:t xml:space="preserve">มาจาก </w:t>
+      </w:r>
+      <w:r>
+        <w:rPr>
+          <w:rFonts w:ascii="TH SarabunPSK" w:hAnsi="TH SarabunPSK" w:cs="TH SarabunPSK"/>
+        </w:rPr>
+        <w:t xml:space="preserve">React.Component </w:t>
+      </w:r>
+      <w:r>
+        <w:rPr>
+          <w:rFonts w:ascii="TH SarabunPSK" w:hAnsi="TH SarabunPSK" w:cs="TH SarabunPSK" w:hint="cs"/>
+          <w:cs/>
+        </w:rPr>
+        <w:t xml:space="preserve">และ </w:t>
+      </w:r>
+      <w:r>
+        <w:rPr>
+          <w:rFonts w:ascii="TH SarabunPSK" w:hAnsi="TH SarabunPSK" w:cs="TH SarabunPSK"/>
+        </w:rPr>
+        <w:t xml:space="preserve">returnHTML </w:t>
+      </w:r>
+      <w:r>
+        <w:rPr>
+          <w:rFonts w:ascii="TH SarabunPSK" w:hAnsi="TH SarabunPSK" w:cs="TH SarabunPSK" w:hint="cs"/>
+          <w:cs/>
+        </w:rPr>
+        <w:t>ออกมา</w:t>
+      </w:r>
+      <w:r>
+        <w:rPr>
+          <w:rFonts w:ascii="TH SarabunPSK" w:hAnsi="TH SarabunPSK" w:cs="TH SarabunPSK" w:hint="cs"/>
+          <w:cs/>
+        </w:rPr>
+        <w:t>แต่ถ้าสร้างเป็น</w:t>
+      </w:r>
+      <w:r>
+        <w:rPr>
+          <w:rFonts w:ascii="TH SarabunPSK" w:hAnsi="TH SarabunPSK" w:cs="TH SarabunPSK"/>
+        </w:rPr>
+        <w:t xml:space="preserve"> class</w:t>
+      </w:r>
+      <w:r>
+        <w:rPr>
+          <w:rFonts w:ascii="TH SarabunPSK" w:hAnsi="TH SarabunPSK" w:cs="TH SarabunPSK" w:hint="cs"/>
+          <w:cs/>
+        </w:rPr>
+        <w:t xml:space="preserve"> จะมีความสามารถในการใช้งานมากกว่า </w:t>
+      </w:r>
+      <w:r>
+        <w:rPr>
+          <w:rFonts w:ascii="TH SarabunPSK" w:hAnsi="TH SarabunPSK" w:cs="TH SarabunPSK"/>
+        </w:rPr>
+        <w:t>Functional</w:t>
+      </w:r>
+    </w:p>
+    <w:p>
+      <w:pPr>
+        <w:rPr>
+          <w:rFonts w:ascii="TH SarabunPSK" w:hAnsi="TH SarabunPSK" w:cs="TH SarabunPSK"/>
+        </w:rPr>
+      </w:pPr>
+      <w:r>
+        <w:rPr>
+          <w:rFonts w:ascii="TH SarabunPSK" w:hAnsi="TH SarabunPSK" w:cs="TH SarabunPSK"/>
+        </w:rPr>
+        <w:t>2.Function Component</w:t>
+      </w:r>
+      <w:r>
+        <w:rPr>
+          <w:rFonts w:ascii="TH SarabunPSK" w:hAnsi="TH SarabunPSK" w:cs="TH SarabunPSK" w:hint="cs"/>
+          <w:cs/>
         </w:rPr>
         <w:t xml:space="preserve"> </w:t>
       </w:r>
+    </w:p>
+    <w:p>
+      <w:pPr>
+        <w:rPr>
+          <w:rFonts w:ascii="TH SarabunPSK" w:hAnsi="TH SarabunPSK" w:cs="TH SarabunPSK" w:hint="cs"/>
+          <w:cs/>
+        </w:rPr>
+      </w:pPr>
+      <w:r>
+        <w:rPr>
+          <w:rFonts w:ascii="TH SarabunPSK" w:hAnsi="TH SarabunPSK" w:cs="TH SarabunPSK" w:hint="cs"/>
+          <w:cs/>
+        </w:rPr>
+        <w:t xml:space="preserve">เป็นรูปแบบการสร้าง </w:t>
+      </w:r>
+      <w:r>
+        <w:rPr>
+          <w:rFonts w:ascii="TH SarabunPSK" w:hAnsi="TH SarabunPSK" w:cs="TH SarabunPSK"/>
+        </w:rPr>
+        <w:t xml:space="preserve">function </w:t>
+      </w:r>
+      <w:r>
+        <w:rPr>
+          <w:rFonts w:ascii="TH SarabunPSK" w:hAnsi="TH SarabunPSK" w:cs="TH SarabunPSK" w:hint="cs"/>
+          <w:cs/>
+        </w:rPr>
+        <w:t xml:space="preserve">ธรรมดา และ </w:t>
+      </w:r>
+      <w:r>
+        <w:rPr>
+          <w:rFonts w:ascii="TH SarabunPSK" w:hAnsi="TH SarabunPSK" w:cs="TH SarabunPSK"/>
+        </w:rPr>
+        <w:t xml:space="preserve">returnHTML </w:t>
+      </w:r>
+      <w:r>
+        <w:rPr>
+          <w:rFonts w:ascii="TH SarabunPSK" w:hAnsi="TH SarabunPSK" w:cs="TH SarabunPSK" w:hint="cs"/>
+          <w:cs/>
+        </w:rPr>
+        <w:t>ออกมา</w:t>
+      </w:r>
       <w:r>
         <w:rPr>
           <w:rFonts w:ascii="TH SarabunPSK" w:hAnsi="TH SarabunPSK" w:cs="TH SarabunPSK" w:hint="cs"/>
@@ -463,7 +1494,7 @@
           <w:noProof/>
         </w:rPr>
         <w:drawing>
-          <wp:inline distT="0" distB="0" distL="0" distR="0" wp14:anchorId="6F6E78A8" wp14:editId="3FBDCEA0">
+          <wp:inline distT="0" distB="0" distL="0" distR="0" wp14:anchorId="6F6E78A8" wp14:editId="63A7822E">
             <wp:extent cx="5943600" cy="2074460"/>
             <wp:effectExtent l="0" t="0" r="0" b="2540"/>
             <wp:docPr id="1" name="Picture 1" descr="A screenshot of a computer&#10;&#10;Description automatically generated"/>
@@ -478,7 +1509,7 @@
                     <pic:cNvPicPr/>
                   </pic:nvPicPr>
                   <pic:blipFill>
-                    <a:blip r:embed="rId6"/>
+                    <a:blip r:embed="rId8"/>
                     <a:stretch>
                       <a:fillRect/>
                     </a:stretch>
@@ -510,15 +1541,15 @@
           <w:noProof/>
         </w:rPr>
         <w:drawing>
-          <wp:anchor distT="0" distB="0" distL="114300" distR="114300" simplePos="0" relativeHeight="251658240" behindDoc="0" locked="0" layoutInCell="1" allowOverlap="1" wp14:anchorId="7A90D7D4" wp14:editId="57D0D65D">
+          <wp:anchor distT="0" distB="0" distL="114300" distR="114300" simplePos="0" relativeHeight="251658240" behindDoc="0" locked="0" layoutInCell="1" allowOverlap="1" wp14:anchorId="7A90D7D4" wp14:editId="0C3B8E12">
             <wp:simplePos x="0" y="0"/>
             <wp:positionH relativeFrom="margin">
-              <wp:align>left</wp:align>
+              <wp:posOffset>3810</wp:posOffset>
             </wp:positionH>
             <wp:positionV relativeFrom="paragraph">
-              <wp:posOffset>264103</wp:posOffset>
+              <wp:posOffset>330996</wp:posOffset>
             </wp:positionV>
-            <wp:extent cx="5932805" cy="2688609"/>
+            <wp:extent cx="5932805" cy="2688590"/>
             <wp:effectExtent l="0" t="0" r="0" b="0"/>
             <wp:wrapNone/>
             <wp:docPr id="2" name="Picture 2" descr="Text&#10;&#10;Description automatically generated"/>
@@ -533,7 +1564,7 @@
                     <pic:cNvPicPr/>
                   </pic:nvPicPr>
                   <pic:blipFill>
-                    <a:blip r:embed="rId7">
+                    <a:blip r:embed="rId9">
                       <a:extLst>
                         <a:ext uri="{28A0092B-C50C-407E-A947-70E740481C1C}">
                           <a14:useLocalDpi xmlns:a14="http://schemas.microsoft.com/office/drawing/2010/main" val="0"/>
@@ -547,7 +1578,7 @@
                   <pic:spPr>
                     <a:xfrm>
                       <a:off x="0" y="0"/>
-                      <a:ext cx="5932911" cy="2688657"/>
+                      <a:ext cx="5932805" cy="2688590"/>
                     </a:xfrm>
                     <a:prstGeom prst="rect">
                       <a:avLst/>
@@ -638,7 +1669,9 @@
           <w:szCs w:val="36"/>
         </w:rPr>
       </w:pPr>
-      <w:r>
+    </w:p>
+    <w:p>
+      <w:pPr>
         <w:rPr>
           <w:rFonts w:ascii="TH SarabunPSK" w:hAnsi="TH SarabunPSK" w:cs="TH SarabunPSK"/>
           <w:b/>
@@ -646,15 +1679,358 @@
           <w:sz w:val="36"/>
           <w:szCs w:val="36"/>
         </w:rPr>
+      </w:pPr>
+    </w:p>
+    <w:p>
+      <w:pPr>
+        <w:rPr>
+          <w:rFonts w:ascii="TH SarabunPSK" w:hAnsi="TH SarabunPSK" w:cs="TH SarabunPSK"/>
+          <w:b/>
+          <w:bCs/>
+          <w:sz w:val="36"/>
+          <w:szCs w:val="36"/>
+        </w:rPr>
+      </w:pPr>
+    </w:p>
+    <w:p>
+      <w:pPr>
+        <w:rPr>
+          <w:rFonts w:ascii="TH SarabunPSK" w:hAnsi="TH SarabunPSK" w:cs="TH SarabunPSK"/>
+          <w:b/>
+          <w:bCs/>
+          <w:sz w:val="36"/>
+          <w:szCs w:val="36"/>
+        </w:rPr>
+      </w:pPr>
+    </w:p>
+    <w:p>
+      <w:pPr>
+        <w:rPr>
+          <w:rFonts w:ascii="TH SarabunPSK" w:hAnsi="TH SarabunPSK" w:cs="TH SarabunPSK" w:hint="cs"/>
+          <w:b/>
+          <w:bCs/>
+          <w:sz w:val="32"/>
+          <w:szCs w:val="32"/>
+        </w:rPr>
+      </w:pPr>
+      <w:r>
+        <w:rPr>
+          <w:rFonts w:ascii="TH SarabunPSK" w:hAnsi="TH SarabunPSK" w:cs="TH SarabunPSK"/>
+          <w:b/>
+          <w:bCs/>
+          <w:sz w:val="32"/>
+          <w:szCs w:val="32"/>
+        </w:rPr>
+        <w:lastRenderedPageBreak/>
+        <w:t>React JSX</w:t>
+      </w:r>
+      <w:r>
+        <w:rPr>
+          <w:rFonts w:ascii="TH SarabunPSK" w:hAnsi="TH SarabunPSK" w:cs="TH SarabunPSK" w:hint="cs"/>
+          <w:b/>
+          <w:bCs/>
+          <w:sz w:val="32"/>
+          <w:szCs w:val="32"/>
+          <w:cs/>
+        </w:rPr>
+        <w:t xml:space="preserve"> เขียน </w:t>
+      </w:r>
+      <w:r>
+        <w:rPr>
+          <w:rFonts w:ascii="TH SarabunPSK" w:hAnsi="TH SarabunPSK" w:cs="TH SarabunPSK"/>
+          <w:b/>
+          <w:bCs/>
+          <w:sz w:val="32"/>
+          <w:szCs w:val="32"/>
+        </w:rPr>
+        <w:t xml:space="preserve">html </w:t>
+      </w:r>
+      <w:r>
+        <w:rPr>
+          <w:rFonts w:ascii="TH SarabunPSK" w:hAnsi="TH SarabunPSK" w:cs="TH SarabunPSK" w:hint="cs"/>
+          <w:b/>
+          <w:bCs/>
+          <w:sz w:val="32"/>
+          <w:szCs w:val="32"/>
+          <w:cs/>
+        </w:rPr>
+        <w:t xml:space="preserve">ลงใน </w:t>
+      </w:r>
+      <w:r>
+        <w:rPr>
+          <w:rFonts w:ascii="TH SarabunPSK" w:hAnsi="TH SarabunPSK" w:cs="TH SarabunPSK"/>
+          <w:b/>
+          <w:bCs/>
+          <w:sz w:val="32"/>
+          <w:szCs w:val="32"/>
+        </w:rPr>
+        <w:t>javascript</w:t>
+      </w:r>
+    </w:p>
+    <w:p>
+      <w:pPr>
+        <w:pStyle w:val="ListParagraph"/>
+        <w:numPr>
+          <w:ilvl w:val="0"/>
+          <w:numId w:val="1"/>
+        </w:numPr>
+        <w:rPr>
+          <w:rFonts w:ascii="TH SarabunPSK" w:hAnsi="TH SarabunPSK" w:cs="TH SarabunPSK"/>
+          <w:sz w:val="32"/>
+          <w:szCs w:val="32"/>
+        </w:rPr>
+      </w:pPr>
+      <w:r>
+        <w:rPr>
+          <w:rFonts w:ascii="TH SarabunPSK" w:hAnsi="TH SarabunPSK" w:cs="TH SarabunPSK" w:hint="cs"/>
+          <w:sz w:val="32"/>
+          <w:szCs w:val="32"/>
+          <w:cs/>
+        </w:rPr>
+        <w:t xml:space="preserve">รูปแบบการเขียน </w:t>
+      </w:r>
+      <w:r>
+        <w:rPr>
+          <w:rFonts w:ascii="TH SarabunPSK" w:hAnsi="TH SarabunPSK" w:cs="TH SarabunPSK"/>
+          <w:sz w:val="32"/>
+          <w:szCs w:val="32"/>
+        </w:rPr>
+        <w:t>JSX</w:t>
+      </w:r>
+      <w:r>
+        <w:rPr>
+          <w:rFonts w:ascii="TH SarabunPSK" w:hAnsi="TH SarabunPSK" w:cs="TH SarabunPSK"/>
+          <w:sz w:val="32"/>
+          <w:szCs w:val="32"/>
+          <w:cs/>
+        </w:rPr>
+        <w:br/>
+      </w:r>
+      <w:r>
+        <w:rPr>
+          <w:rFonts w:ascii="TH SarabunPSK" w:hAnsi="TH SarabunPSK" w:cs="TH SarabunPSK" w:hint="cs"/>
+          <w:sz w:val="32"/>
+          <w:szCs w:val="32"/>
+          <w:cs/>
+        </w:rPr>
+        <w:t xml:space="preserve">เขียนภายใต้ </w:t>
+      </w:r>
+      <w:r>
+        <w:rPr>
+          <w:rFonts w:ascii="TH SarabunPSK" w:hAnsi="TH SarabunPSK" w:cs="TH SarabunPSK"/>
+          <w:sz w:val="32"/>
+          <w:szCs w:val="32"/>
+        </w:rPr>
+        <w:t>&lt;div&gt; &lt;section&gt; &lt;Fragment&gt; &lt;&gt;</w:t>
+      </w:r>
+      <w:r>
+        <w:rPr>
+          <w:rFonts w:ascii="TH SarabunPSK" w:hAnsi="TH SarabunPSK" w:cs="TH SarabunPSK"/>
+          <w:sz w:val="32"/>
+          <w:szCs w:val="32"/>
+        </w:rPr>
+        <w:t xml:space="preserve"> </w:t>
+      </w:r>
+      <w:r>
+        <w:rPr>
+          <w:rFonts w:ascii="TH SarabunPSK" w:hAnsi="TH SarabunPSK" w:cs="TH SarabunPSK" w:hint="cs"/>
+          <w:sz w:val="32"/>
+          <w:szCs w:val="32"/>
+          <w:cs/>
+        </w:rPr>
+        <w:t xml:space="preserve">ต้องเขียนภายใต้ </w:t>
+      </w:r>
+      <w:r>
+        <w:rPr>
+          <w:rFonts w:ascii="TH SarabunPSK" w:hAnsi="TH SarabunPSK" w:cs="TH SarabunPSK"/>
+          <w:sz w:val="32"/>
+          <w:szCs w:val="32"/>
+        </w:rPr>
+        <w:t xml:space="preserve">tag </w:t>
+      </w:r>
+      <w:r>
+        <w:rPr>
+          <w:rFonts w:ascii="TH SarabunPSK" w:hAnsi="TH SarabunPSK" w:cs="TH SarabunPSK" w:hint="cs"/>
+          <w:sz w:val="32"/>
+          <w:szCs w:val="32"/>
+          <w:cs/>
+        </w:rPr>
+        <w:t>พวกนี้ถึงจะสามารถใช้งานแบบหลายบรรทัดได้</w:t>
+      </w:r>
+      <w:r>
+        <w:rPr>
+          <w:rFonts w:ascii="TH SarabunPSK" w:hAnsi="TH SarabunPSK" w:cs="TH SarabunPSK"/>
+          <w:sz w:val="32"/>
+          <w:szCs w:val="32"/>
+        </w:rPr>
+        <w:br/>
+      </w:r>
+      <w:r>
+        <w:rPr>
+          <w:rFonts w:ascii="TH SarabunPSK" w:hAnsi="TH SarabunPSK" w:cs="TH SarabunPSK" w:hint="cs"/>
+          <w:sz w:val="32"/>
+          <w:szCs w:val="32"/>
+          <w:cs/>
+        </w:rPr>
+        <w:t xml:space="preserve">ต้องมีการกำหนด </w:t>
+      </w:r>
+      <w:r>
+        <w:rPr>
+          <w:rFonts w:ascii="TH SarabunPSK" w:hAnsi="TH SarabunPSK" w:cs="TH SarabunPSK"/>
+          <w:sz w:val="32"/>
+          <w:szCs w:val="32"/>
+        </w:rPr>
+        <w:t xml:space="preserve">tag </w:t>
+      </w:r>
+      <w:r>
+        <w:rPr>
+          <w:rFonts w:ascii="TH SarabunPSK" w:hAnsi="TH SarabunPSK" w:cs="TH SarabunPSK" w:hint="cs"/>
+          <w:sz w:val="32"/>
+          <w:szCs w:val="32"/>
+          <w:cs/>
+        </w:rPr>
+        <w:t>เปิด - ปิด ทุกครั้ง</w:t>
+      </w:r>
+    </w:p>
+    <w:p>
+      <w:pPr>
+        <w:pStyle w:val="ListParagraph"/>
+        <w:numPr>
+          <w:ilvl w:val="0"/>
+          <w:numId w:val="1"/>
+        </w:numPr>
+        <w:rPr>
+          <w:rFonts w:ascii="TH SarabunPSK" w:hAnsi="TH SarabunPSK" w:cs="TH SarabunPSK"/>
+          <w:sz w:val="32"/>
+          <w:szCs w:val="32"/>
+        </w:rPr>
+      </w:pPr>
+      <w:r>
+        <w:rPr>
+          <w:rFonts w:ascii="TH SarabunPSK" w:hAnsi="TH SarabunPSK" w:cs="TH SarabunPSK" w:hint="cs"/>
+          <w:sz w:val="32"/>
+          <w:szCs w:val="32"/>
+          <w:cs/>
+        </w:rPr>
+        <w:t xml:space="preserve">การใส่ </w:t>
+      </w:r>
+      <w:r>
+        <w:rPr>
+          <w:rFonts w:ascii="TH SarabunPSK" w:hAnsi="TH SarabunPSK" w:cs="TH SarabunPSK"/>
+          <w:sz w:val="32"/>
+          <w:szCs w:val="32"/>
+        </w:rPr>
+        <w:t xml:space="preserve">Class Style </w:t>
+      </w:r>
+      <w:r>
+        <w:rPr>
+          <w:rFonts w:ascii="TH SarabunPSK" w:hAnsi="TH SarabunPSK" w:cs="TH SarabunPSK" w:hint="cs"/>
+          <w:sz w:val="32"/>
+          <w:szCs w:val="32"/>
+          <w:cs/>
+        </w:rPr>
+        <w:t xml:space="preserve">ที่เป็น </w:t>
+      </w:r>
+      <w:r>
+        <w:rPr>
+          <w:rFonts w:ascii="TH SarabunPSK" w:hAnsi="TH SarabunPSK" w:cs="TH SarabunPSK"/>
+          <w:sz w:val="32"/>
+          <w:szCs w:val="32"/>
+        </w:rPr>
+        <w:t xml:space="preserve">Attribute </w:t>
+      </w:r>
+      <w:r>
+        <w:rPr>
+          <w:rFonts w:ascii="TH SarabunPSK" w:hAnsi="TH SarabunPSK" w:cs="TH SarabunPSK" w:hint="cs"/>
+          <w:sz w:val="32"/>
+          <w:szCs w:val="32"/>
+          <w:cs/>
+        </w:rPr>
+        <w:t xml:space="preserve">ใน </w:t>
+      </w:r>
+      <w:r>
+        <w:rPr>
+          <w:rFonts w:ascii="TH SarabunPSK" w:hAnsi="TH SarabunPSK" w:cs="TH SarabunPSK"/>
+          <w:sz w:val="32"/>
+          <w:szCs w:val="32"/>
+        </w:rPr>
+        <w:t xml:space="preserve">JSX </w:t>
+      </w:r>
+      <w:r>
+        <w:rPr>
+          <w:rFonts w:ascii="TH SarabunPSK" w:hAnsi="TH SarabunPSK" w:cs="TH SarabunPSK" w:hint="cs"/>
+          <w:sz w:val="32"/>
+          <w:szCs w:val="32"/>
+          <w:cs/>
+        </w:rPr>
+        <w:t xml:space="preserve">ให้ใช้เป็น </w:t>
+      </w:r>
+      <w:r>
+        <w:rPr>
+          <w:rFonts w:ascii="TH SarabunPSK" w:hAnsi="TH SarabunPSK" w:cs="TH SarabunPSK"/>
+          <w:sz w:val="32"/>
+          <w:szCs w:val="32"/>
+        </w:rPr>
+        <w:t xml:space="preserve">className </w:t>
+      </w:r>
+      <w:r>
+        <w:rPr>
+          <w:rFonts w:ascii="TH SarabunPSK" w:hAnsi="TH SarabunPSK" w:cs="TH SarabunPSK" w:hint="cs"/>
+          <w:sz w:val="32"/>
+          <w:szCs w:val="32"/>
+          <w:cs/>
+        </w:rPr>
+        <w:t xml:space="preserve">แทน เนื่องจาก </w:t>
+      </w:r>
+      <w:r>
+        <w:rPr>
+          <w:rFonts w:ascii="TH SarabunPSK" w:hAnsi="TH SarabunPSK" w:cs="TH SarabunPSK"/>
+          <w:sz w:val="32"/>
+          <w:szCs w:val="32"/>
+        </w:rPr>
+        <w:t xml:space="preserve">class </w:t>
+      </w:r>
+      <w:r>
+        <w:rPr>
+          <w:rFonts w:ascii="TH SarabunPSK" w:hAnsi="TH SarabunPSK" w:cs="TH SarabunPSK" w:hint="cs"/>
+          <w:sz w:val="32"/>
+          <w:szCs w:val="32"/>
+          <w:cs/>
+        </w:rPr>
+        <w:t>จะไปซ้ำ</w:t>
+      </w:r>
+    </w:p>
+    <w:p>
+      <w:pPr>
+        <w:rPr>
+          <w:rFonts w:ascii="TH SarabunPSK" w:hAnsi="TH SarabunPSK" w:cs="TH SarabunPSK"/>
+          <w:b/>
+          <w:bCs/>
+          <w:sz w:val="36"/>
+          <w:szCs w:val="36"/>
+        </w:rPr>
+      </w:pPr>
+      <w:r>
+        <w:rPr>
+          <w:rFonts w:ascii="TH SarabunPSK" w:hAnsi="TH SarabunPSK" w:cs="TH SarabunPSK"/>
+          <w:b/>
+          <w:bCs/>
+          <w:sz w:val="36"/>
+          <w:szCs w:val="36"/>
+        </w:rPr>
         <w:t>Props</w:t>
       </w:r>
-    </w:p>
-    <w:p>
-      <w:pPr>
-        <w:rPr>
-          <w:rFonts w:ascii="TH SarabunPSK" w:hAnsi="TH SarabunPSK" w:cs="TH SarabunPSK"/>
-        </w:rPr>
-      </w:pPr>
+      <w:r>
+        <w:rPr>
+          <w:rFonts w:ascii="TH SarabunPSK" w:hAnsi="TH SarabunPSK" w:cs="TH SarabunPSK"/>
+          <w:b/>
+          <w:bCs/>
+          <w:sz w:val="36"/>
+          <w:szCs w:val="36"/>
+          <w:cs/>
+        </w:rPr>
+        <w:br/>
+      </w:r>
       <w:r>
         <w:rPr>
           <w:rFonts w:ascii="TH SarabunPSK" w:hAnsi="TH SarabunPSK" w:cs="TH SarabunPSK" w:hint="cs"/>
@@ -711,7 +2087,6 @@
         <w:rPr>
           <w:noProof/>
         </w:rPr>
-        <w:lastRenderedPageBreak/>
         <w:drawing>
           <wp:inline distT="0" distB="0" distL="0" distR="0" wp14:anchorId="709067C9" wp14:editId="6EEA7B75">
             <wp:extent cx="5143500" cy="2676525"/>
@@ -728,7 +2103,7 @@
                     <pic:cNvPicPr/>
                   </pic:nvPicPr>
                   <pic:blipFill>
-                    <a:blip r:embed="rId8"/>
+                    <a:blip r:embed="rId10"/>
                     <a:stretch>
                       <a:fillRect/>
                     </a:stretch>
@@ -788,6 +2163,7 @@
         <w:rPr>
           <w:noProof/>
         </w:rPr>
+        <w:lastRenderedPageBreak/>
         <w:drawing>
           <wp:inline distT="0" distB="0" distL="0" distR="0" wp14:anchorId="0F2C77CA" wp14:editId="2E66890E">
             <wp:extent cx="5943600" cy="3220720"/>
@@ -804,7 +2180,7 @@
                     <pic:cNvPicPr/>
                   </pic:nvPicPr>
                   <pic:blipFill>
-                    <a:blip r:embed="rId9"/>
+                    <a:blip r:embed="rId11"/>
                     <a:stretch>
                       <a:fillRect/>
                     </a:stretch>
@@ -849,7 +2225,6 @@
         <w:rPr>
           <w:noProof/>
         </w:rPr>
-        <w:lastRenderedPageBreak/>
         <w:drawing>
           <wp:inline distT="0" distB="0" distL="0" distR="0" wp14:anchorId="652E63EA" wp14:editId="74DCC057">
             <wp:extent cx="5943600" cy="3011170"/>
@@ -866,7 +2241,7 @@
                     <pic:cNvPicPr/>
                   </pic:nvPicPr>
                   <pic:blipFill>
-                    <a:blip r:embed="rId10"/>
+                    <a:blip r:embed="rId12"/>
                     <a:stretch>
                       <a:fillRect/>
                     </a:stretch>
@@ -924,6 +2299,7 @@
         <w:rPr>
           <w:noProof/>
         </w:rPr>
+        <w:lastRenderedPageBreak/>
         <w:drawing>
           <wp:inline distT="0" distB="0" distL="0" distR="0" wp14:anchorId="0AB2ED80" wp14:editId="4B37C564">
             <wp:extent cx="5943600" cy="2381534"/>
@@ -940,7 +2316,7 @@
                     <pic:cNvPicPr/>
                   </pic:nvPicPr>
                   <pic:blipFill>
-                    <a:blip r:embed="rId11"/>
+                    <a:blip r:embed="rId13"/>
                     <a:stretch>
                       <a:fillRect/>
                     </a:stretch>
@@ -1014,7 +2390,6 @@
           <w:rFonts w:ascii="TH SarabunPSK" w:hAnsi="TH SarabunPSK" w:cs="TH SarabunPSK" w:hint="cs"/>
           <w:cs/>
         </w:rPr>
-        <w:lastRenderedPageBreak/>
         <w:t xml:space="preserve">วิธีกำหนดแบบที่ 3 แบบ </w:t>
       </w:r>
       <w:r>
@@ -1050,7 +2425,7 @@
                     <pic:cNvPicPr/>
                   </pic:nvPicPr>
                   <pic:blipFill>
-                    <a:blip r:embed="rId12"/>
+                    <a:blip r:embed="rId14"/>
                     <a:stretch>
                       <a:fillRect/>
                     </a:stretch>
@@ -1096,6 +2471,7 @@
         <w:rPr>
           <w:noProof/>
         </w:rPr>
+        <w:lastRenderedPageBreak/>
         <w:drawing>
           <wp:inline distT="0" distB="0" distL="0" distR="0" wp14:anchorId="37A5B337" wp14:editId="5C106BA5">
             <wp:extent cx="5943600" cy="1944806"/>
@@ -1112,7 +2488,7 @@
                     <pic:cNvPicPr/>
                   </pic:nvPicPr>
                   <pic:blipFill>
-                    <a:blip r:embed="rId13"/>
+                    <a:blip r:embed="rId15"/>
                     <a:stretch>
                       <a:fillRect/>
                     </a:stretch>
@@ -1522,7 +2898,6 @@
           <w:sz w:val="36"/>
           <w:szCs w:val="36"/>
         </w:rPr>
-        <w:lastRenderedPageBreak/>
         <w:t>Loop (for,foreach,forof)</w:t>
       </w:r>
     </w:p>
@@ -2243,6 +3618,14 @@
           <w:szCs w:val="20"/>
         </w:rPr>
         <w:br/>
+      </w:r>
+      <w:r>
+        <w:rPr>
+          <w:rFonts w:ascii="TH SarabunPSK" w:hAnsi="TH SarabunPSK" w:cs="Browallia New"/>
+          <w:sz w:val="20"/>
+          <w:szCs w:val="20"/>
+        </w:rPr>
+        <w:lastRenderedPageBreak/>
         <w:t>findIndex(</w:t>
       </w:r>
       <w:r>
@@ -2606,41 +3989,20 @@
           <w:rFonts w:ascii="TH SarabunPSK" w:hAnsi="TH SarabunPSK" w:cs="Browallia New" w:hint="cs"/>
           <w:cs/>
         </w:rPr>
-        <w:t>มา</w:t>
+        <w:t xml:space="preserve">มากรองค่าและสร้างเป็น </w:t>
+      </w:r>
+      <w:r>
+        <w:rPr>
+          <w:rFonts w:ascii="TH SarabunPSK" w:hAnsi="TH SarabunPSK" w:cs="Browallia New"/>
+        </w:rPr>
+        <w:t xml:space="preserve">array </w:t>
       </w:r>
       <w:r>
         <w:rPr>
           <w:rFonts w:ascii="TH SarabunPSK" w:hAnsi="TH SarabunPSK" w:cs="Browallia New" w:hint="cs"/>
           <w:cs/>
         </w:rPr>
-        <w:t>กรอง</w:t>
-      </w:r>
-      <w:r>
-        <w:rPr>
-          <w:rFonts w:ascii="TH SarabunPSK" w:hAnsi="TH SarabunPSK" w:cs="Browallia New" w:hint="cs"/>
-          <w:cs/>
-        </w:rPr>
-        <w:t xml:space="preserve">ค่าและสร้างเป็น </w:t>
-      </w:r>
-      <w:r>
-        <w:rPr>
-          <w:rFonts w:ascii="TH SarabunPSK" w:hAnsi="TH SarabunPSK" w:cs="Browallia New"/>
-        </w:rPr>
-        <w:t xml:space="preserve">array </w:t>
-      </w:r>
-      <w:r>
-        <w:rPr>
-          <w:rFonts w:ascii="TH SarabunPSK" w:hAnsi="TH SarabunPSK" w:cs="Browallia New" w:hint="cs"/>
-          <w:cs/>
-        </w:rPr>
-        <w:t>ใหม่ขึ้นมา</w:t>
-      </w:r>
-      <w:r>
-        <w:rPr>
-          <w:rFonts w:ascii="TH SarabunPSK" w:hAnsi="TH SarabunPSK" w:cs="Browallia New" w:hint="cs"/>
-          <w:cs/>
-        </w:rPr>
-        <w:t>โดยจะนำมาสร้างใหม่เฉพาะ</w:t>
+        <w:t>ใหม่ขึ้นมาโดยจะนำมาสร้างใหม่เฉพาะ</w:t>
       </w:r>
       <w:r>
         <w:rPr>
@@ -2971,7 +4333,7 @@
     <w:p>
       <w:pPr>
         <w:rPr>
-          <w:rFonts w:ascii="TH SarabunPSK" w:hAnsi="TH SarabunPSK" w:cs="Browallia New" w:hint="cs"/>
+          <w:rFonts w:ascii="TH SarabunPSK" w:hAnsi="TH SarabunPSK" w:cs="Browallia New"/>
         </w:rPr>
       </w:pPr>
       <w:r>
@@ -3254,29 +4616,28 @@
     <w:p>
       <w:pPr>
         <w:rPr>
-          <w:rFonts w:ascii="TH SarabunPSK" w:hAnsi="TH SarabunPSK" w:cs="Browallia New" w:hint="cs"/>
-          <w:cs/>
-        </w:rPr>
-      </w:pPr>
-    </w:p>
-    <w:p>
-      <w:pPr>
-        <w:rPr>
-          <w:rFonts w:ascii="TH SarabunPSK" w:hAnsi="TH SarabunPSK" w:cs="TH SarabunPSK"/>
-        </w:rPr>
-      </w:pPr>
-    </w:p>
-    <w:p>
-      <w:pPr>
-        <w:rPr>
-          <w:rFonts w:ascii="TH SarabunPSK" w:hAnsi="TH SarabunPSK" w:cs="TH SarabunPSK"/>
-        </w:rPr>
-      </w:pPr>
-      <w:r>
-        <w:rPr>
-          <w:rFonts w:ascii="TH SarabunPSK" w:hAnsi="TH SarabunPSK" w:cs="TH SarabunPSK"/>
-        </w:rPr>
-        <w:lastRenderedPageBreak/>
+          <w:rFonts w:ascii="TH SarabunPSK" w:hAnsi="TH SarabunPSK" w:cs="Browallia New"/>
+          <w:cs/>
+        </w:rPr>
+      </w:pPr>
+    </w:p>
+    <w:p>
+      <w:pPr>
+        <w:rPr>
+          <w:rFonts w:ascii="TH SarabunPSK" w:hAnsi="TH SarabunPSK" w:cs="TH SarabunPSK"/>
+        </w:rPr>
+      </w:pPr>
+    </w:p>
+    <w:p>
+      <w:pPr>
+        <w:rPr>
+          <w:rFonts w:ascii="TH SarabunPSK" w:hAnsi="TH SarabunPSK" w:cs="TH SarabunPSK"/>
+        </w:rPr>
+      </w:pPr>
+      <w:r>
+        <w:rPr>
+          <w:rFonts w:ascii="TH SarabunPSK" w:hAnsi="TH SarabunPSK" w:cs="TH SarabunPSK"/>
+        </w:rPr>
         <w:t>Array reduce</w:t>
       </w:r>
     </w:p>
@@ -3751,6 +5112,127 @@
     </w:sectPr>
   </w:body>
 </w:document>
+</file>
+
+<file path=word/numbering.xml><?xml version="1.0" encoding="utf-8"?>
+<w:numbering xmlns:wpc="http://schemas.microsoft.com/office/word/2010/wordprocessingCanvas" xmlns:cx="http://schemas.microsoft.com/office/drawing/2014/chartex" xmlns:cx1="http://schemas.microsoft.com/office/drawing/2015/9/8/chartex" xmlns:cx2="http://schemas.microsoft.com/office/drawing/2015/10/21/chartex" xmlns:cx3="http://schemas.microsoft.com/office/drawing/2016/5/9/chartex" xmlns:cx4="http://schemas.microsoft.com/office/drawing/2016/5/10/chartex" xmlns:cx5="http://schemas.microsoft.com/office/drawing/2016/5/11/chartex" xmlns:cx6="http://schemas.microsoft.com/office/drawing/2016/5/12/chartex" xmlns:cx7="http://schemas.microsoft.com/office/drawing/2016/5/13/chartex" xmlns:cx8="http://schemas.microsoft.com/office/drawing/2016/5/14/chartex" xmlns:mc="http://schemas.openxmlformats.org/markup-compatibility/2006" xmlns:aink="http://schemas.microsoft.com/office/drawing/2016/ink" xmlns:am3d="http://schemas.microsoft.com/office/drawing/2017/model3d" xmlns:o="urn:schemas-microsoft-com:office:office" xmlns:r="http://schemas.openxmlformats.org/officeDocument/2006/relationships" xmlns:m="http://schemas.openxmlformats.org/officeDocument/2006/math" xmlns:v="urn:schemas-microsoft-com:vml" xmlns:wp14="http://schemas.microsoft.com/office/word/2010/wordprocessingDrawing" xmlns:wp="http://schemas.openxmlformats.org/drawingml/2006/wordprocessingDrawing" xmlns:w10="urn:schemas-microsoft-com:office:word" xmlns:w="http://schemas.openxmlformats.org/wordprocessingml/2006/main" xmlns:w14="http://schemas.microsoft.com/office/word/2010/wordml" xmlns:w15="http://schemas.microsoft.com/office/word/2012/wordml" xmlns:w16cex="http://schemas.microsoft.com/office/word/2018/wordml/cex" xmlns:w16cid="http://schemas.microsoft.com/office/word/2016/wordml/cid" xmlns:w16="http://schemas.microsoft.com/office/word/2018/wordml" xmlns:w16sdtdh="http://schemas.microsoft.com/office/word/2020/wordml/sdtdatahash" xmlns:w16se="http://schemas.microsoft.com/office/word/2015/wordml/symex" xmlns:wpg="http://schemas.microsoft.com/office/word/2010/wordprocessingGroup" xmlns:wpi="http://schemas.microsoft.com/office/word/2010/wordprocessingInk" xmlns:wne="http://schemas.microsoft.com/office/word/2006/wordml" xmlns:wps="http://schemas.microsoft.com/office/word/2010/wordprocessingShape" mc:Ignorable="w14 w15 w16se w16cid w16 w16cex w16sdtdh wp14">
+  <w:abstractNum w:abstractNumId="0" w15:restartNumberingAfterBreak="0">
+    <w:nsid w:val="48A4008D"/>
+    <w:multiLevelType w:val="hybridMultilevel"/>
+    <w:tmpl w:val="AEEC2A56"/>
+    <w:lvl w:ilvl="0" w:tplc="04090001">
+      <w:start w:val="1"/>
+      <w:numFmt w:val="bullet"/>
+      <w:lvlText w:val=""/>
+      <w:lvlJc w:val="left"/>
+      <w:pPr>
+        <w:ind w:left="720" w:hanging="360"/>
+      </w:pPr>
+      <w:rPr>
+        <w:rFonts w:ascii="Symbol" w:hAnsi="Symbol" w:hint="default"/>
+      </w:rPr>
+    </w:lvl>
+    <w:lvl w:ilvl="1" w:tplc="04090003" w:tentative="1">
+      <w:start w:val="1"/>
+      <w:numFmt w:val="bullet"/>
+      <w:lvlText w:val="o"/>
+      <w:lvlJc w:val="left"/>
+      <w:pPr>
+        <w:ind w:left="1440" w:hanging="360"/>
+      </w:pPr>
+      <w:rPr>
+        <w:rFonts w:ascii="Courier New" w:hAnsi="Courier New" w:cs="Courier New" w:hint="default"/>
+      </w:rPr>
+    </w:lvl>
+    <w:lvl w:ilvl="2" w:tplc="04090005" w:tentative="1">
+      <w:start w:val="1"/>
+      <w:numFmt w:val="bullet"/>
+      <w:lvlText w:val=""/>
+      <w:lvlJc w:val="left"/>
+      <w:pPr>
+        <w:ind w:left="2160" w:hanging="360"/>
+      </w:pPr>
+      <w:rPr>
+        <w:rFonts w:ascii="Wingdings" w:hAnsi="Wingdings" w:hint="default"/>
+      </w:rPr>
+    </w:lvl>
+    <w:lvl w:ilvl="3" w:tplc="04090001" w:tentative="1">
+      <w:start w:val="1"/>
+      <w:numFmt w:val="bullet"/>
+      <w:lvlText w:val=""/>
+      <w:lvlJc w:val="left"/>
+      <w:pPr>
+        <w:ind w:left="2880" w:hanging="360"/>
+      </w:pPr>
+      <w:rPr>
+        <w:rFonts w:ascii="Symbol" w:hAnsi="Symbol" w:hint="default"/>
+      </w:rPr>
+    </w:lvl>
+    <w:lvl w:ilvl="4" w:tplc="04090003" w:tentative="1">
+      <w:start w:val="1"/>
+      <w:numFmt w:val="bullet"/>
+      <w:lvlText w:val="o"/>
+      <w:lvlJc w:val="left"/>
+      <w:pPr>
+        <w:ind w:left="3600" w:hanging="360"/>
+      </w:pPr>
+      <w:rPr>
+        <w:rFonts w:ascii="Courier New" w:hAnsi="Courier New" w:cs="Courier New" w:hint="default"/>
+      </w:rPr>
+    </w:lvl>
+    <w:lvl w:ilvl="5" w:tplc="04090005" w:tentative="1">
+      <w:start w:val="1"/>
+      <w:numFmt w:val="bullet"/>
+      <w:lvlText w:val=""/>
+      <w:lvlJc w:val="left"/>
+      <w:pPr>
+        <w:ind w:left="4320" w:hanging="360"/>
+      </w:pPr>
+      <w:rPr>
+        <w:rFonts w:ascii="Wingdings" w:hAnsi="Wingdings" w:hint="default"/>
+      </w:rPr>
+    </w:lvl>
+    <w:lvl w:ilvl="6" w:tplc="04090001" w:tentative="1">
+      <w:start w:val="1"/>
+      <w:numFmt w:val="bullet"/>
+      <w:lvlText w:val=""/>
+      <w:lvlJc w:val="left"/>
+      <w:pPr>
+        <w:ind w:left="5040" w:hanging="360"/>
+      </w:pPr>
+      <w:rPr>
+        <w:rFonts w:ascii="Symbol" w:hAnsi="Symbol" w:hint="default"/>
+      </w:rPr>
+    </w:lvl>
+    <w:lvl w:ilvl="7" w:tplc="04090003" w:tentative="1">
+      <w:start w:val="1"/>
+      <w:numFmt w:val="bullet"/>
+      <w:lvlText w:val="o"/>
+      <w:lvlJc w:val="left"/>
+      <w:pPr>
+        <w:ind w:left="5760" w:hanging="360"/>
+      </w:pPr>
+      <w:rPr>
+        <w:rFonts w:ascii="Courier New" w:hAnsi="Courier New" w:cs="Courier New" w:hint="default"/>
+      </w:rPr>
+    </w:lvl>
+    <w:lvl w:ilvl="8" w:tplc="04090005" w:tentative="1">
+      <w:start w:val="1"/>
+      <w:numFmt w:val="bullet"/>
+      <w:lvlText w:val=""/>
+      <w:lvlJc w:val="left"/>
+      <w:pPr>
+        <w:ind w:left="6480" w:hanging="360"/>
+      </w:pPr>
+      <w:rPr>
+        <w:rFonts w:ascii="Wingdings" w:hAnsi="Wingdings" w:hint="default"/>
+      </w:rPr>
+    </w:lvl>
+  </w:abstractNum>
+  <w:num w:numId="1">
+    <w:abstractNumId w:val="0"/>
+  </w:num>
+</w:numbering>
 </file>
 
 <file path=word/styles.xml><?xml version="1.0" encoding="utf-8"?>
@@ -4180,6 +5662,17 @@
     <w:semiHidden/>
     <w:unhideWhenUsed/>
   </w:style>
+  <w:style w:type="paragraph" w:styleId="ListParagraph">
+    <w:name w:val="List Paragraph"/>
+    <w:basedOn w:val="Normal"/>
+    <w:uiPriority w:val="34"/>
+    <w:qFormat/>
+    <w:rsid w:val="00151358"/>
+    <w:pPr>
+      <w:ind w:left="720"/>
+      <w:contextualSpacing/>
+    </w:pPr>
+  </w:style>
 </w:styles>
 </file>
 

</xml_diff>

<commit_message>
add props to item component
</commit_message>
<xml_diff>
--- a/React.docx
+++ b/React.docx
@@ -1673,11 +1673,12 @@
     <w:p>
       <w:pPr>
         <w:rPr>
-          <w:rFonts w:ascii="TH SarabunPSK" w:hAnsi="TH SarabunPSK" w:cs="TH SarabunPSK"/>
+          <w:rFonts w:ascii="TH SarabunPSK" w:hAnsi="TH SarabunPSK" w:cs="TH SarabunPSK" w:hint="cs"/>
           <w:b/>
           <w:bCs/>
           <w:sz w:val="36"/>
           <w:szCs w:val="36"/>
+          <w:cs/>
         </w:rPr>
       </w:pPr>
     </w:p>
@@ -2006,20 +2007,77 @@
           <w:rFonts w:ascii="TH SarabunPSK" w:hAnsi="TH SarabunPSK" w:cs="TH SarabunPSK"/>
           <w:b/>
           <w:bCs/>
-          <w:sz w:val="36"/>
-          <w:szCs w:val="36"/>
-        </w:rPr>
-      </w:pPr>
-      <w:r>
-        <w:rPr>
-          <w:rFonts w:ascii="TH SarabunPSK" w:hAnsi="TH SarabunPSK" w:cs="TH SarabunPSK"/>
+          <w:sz w:val="32"/>
+          <w:szCs w:val="32"/>
+        </w:rPr>
+      </w:pPr>
+      <w:r>
+        <w:rPr>
+          <w:rFonts w:ascii="TH SarabunPSK" w:hAnsi="TH SarabunPSK" w:cs="TH SarabunPSK"/>
+          <w:b/>
+          <w:bCs/>
+          <w:sz w:val="32"/>
+          <w:szCs w:val="32"/>
+        </w:rPr>
+        <w:t>Style in JSX</w:t>
+      </w:r>
+    </w:p>
+    <w:p>
+      <w:pPr>
+        <w:pStyle w:val="ListParagraph"/>
+        <w:numPr>
+          <w:ilvl w:val="0"/>
+          <w:numId w:val="2"/>
+        </w:numPr>
+        <w:rPr>
+          <w:rFonts w:ascii="TH SarabunPSK" w:hAnsi="TH SarabunPSK" w:cs="TH SarabunPSK"/>
+          <w:sz w:val="32"/>
+          <w:szCs w:val="32"/>
+        </w:rPr>
+      </w:pPr>
+      <w:r>
+        <w:rPr>
+          <w:rFonts w:ascii="TH SarabunPSK" w:hAnsi="TH SarabunPSK" w:cs="TH SarabunPSK"/>
+          <w:sz w:val="32"/>
+          <w:szCs w:val="32"/>
+        </w:rPr>
+        <w:t>Inline css</w:t>
+      </w:r>
+      <w:r>
+        <w:rPr>
+          <w:rFonts w:ascii="TH SarabunPSK" w:hAnsi="TH SarabunPSK" w:cs="TH SarabunPSK"/>
+          <w:sz w:val="32"/>
+          <w:szCs w:val="32"/>
+        </w:rPr>
+        <w:br/>
+        <w:t>&lt;h1 style={{color: “red”, textalign: “center”}}&gt;</w:t>
+      </w:r>
+    </w:p>
+    <w:p>
+      <w:pPr>
+        <w:pStyle w:val="ListParagraph"/>
+        <w:numPr>
+          <w:ilvl w:val="0"/>
+          <w:numId w:val="2"/>
+        </w:numPr>
+        <w:rPr>
+          <w:rFonts w:ascii="TH SarabunPSK" w:hAnsi="TH SarabunPSK" w:cs="TH SarabunPSK" w:hint="cs"/>
+          <w:sz w:val="32"/>
+          <w:szCs w:val="32"/>
+          <w:cs/>
+        </w:rPr>
+      </w:pPr>
+    </w:p>
+    <w:p>
+      <w:pPr>
+        <w:rPr>
+          <w:rFonts w:ascii="TH SarabunPSK" w:hAnsi="TH SarabunPSK" w:cs="TH SarabunPSK" w:hint="cs"/>
           <w:b/>
           <w:bCs/>
           <w:sz w:val="36"/>
           <w:szCs w:val="36"/>
         </w:rPr>
-        <w:t>Props</w:t>
-      </w:r>
+      </w:pPr>
       <w:r>
         <w:rPr>
           <w:rFonts w:ascii="TH SarabunPSK" w:hAnsi="TH SarabunPSK" w:cs="TH SarabunPSK"/>
@@ -2027,6 +2085,16 @@
           <w:bCs/>
           <w:sz w:val="36"/>
           <w:szCs w:val="36"/>
+        </w:rPr>
+        <w:t>Props</w:t>
+      </w:r>
+      <w:r>
+        <w:rPr>
+          <w:rFonts w:ascii="TH SarabunPSK" w:hAnsi="TH SarabunPSK" w:cs="TH SarabunPSK"/>
+          <w:b/>
+          <w:bCs/>
+          <w:sz w:val="36"/>
+          <w:szCs w:val="36"/>
           <w:cs/>
         </w:rPr>
         <w:br/>
@@ -2075,6 +2143,121 @@
           <w:rFonts w:ascii="TH SarabunPSK" w:hAnsi="TH SarabunPSK" w:cs="TH SarabunPSK"/>
         </w:rPr>
         <w:t>component</w:t>
+      </w:r>
+      <w:r>
+        <w:rPr>
+          <w:rFonts w:ascii="TH SarabunPSK" w:hAnsi="TH SarabunPSK" w:cs="TH SarabunPSK"/>
+        </w:rPr>
+        <w:t xml:space="preserve"> </w:t>
+      </w:r>
+      <w:r>
+        <w:rPr>
+          <w:rFonts w:ascii="TH SarabunPSK" w:hAnsi="TH SarabunPSK" w:cs="TH SarabunPSK" w:hint="cs"/>
+          <w:cs/>
+        </w:rPr>
+        <w:t xml:space="preserve">มองให้เหมือน </w:t>
+      </w:r>
+      <w:r>
+        <w:rPr>
+          <w:rFonts w:ascii="TH SarabunPSK" w:hAnsi="TH SarabunPSK" w:cs="TH SarabunPSK"/>
+        </w:rPr>
+        <w:t xml:space="preserve">html </w:t>
+      </w:r>
+      <w:r>
+        <w:rPr>
+          <w:rFonts w:ascii="TH SarabunPSK" w:hAnsi="TH SarabunPSK" w:cs="TH SarabunPSK" w:hint="cs"/>
+          <w:cs/>
+        </w:rPr>
+        <w:t xml:space="preserve">มันก็คือ </w:t>
+      </w:r>
+      <w:r>
+        <w:rPr>
+          <w:rFonts w:ascii="TH SarabunPSK" w:hAnsi="TH SarabunPSK" w:cs="TH SarabunPSK"/>
+        </w:rPr>
+        <w:t xml:space="preserve">property </w:t>
+      </w:r>
+      <w:r>
+        <w:rPr>
+          <w:rFonts w:ascii="TH SarabunPSK" w:hAnsi="TH SarabunPSK" w:cs="TH SarabunPSK" w:hint="cs"/>
+          <w:cs/>
+        </w:rPr>
+        <w:t xml:space="preserve">ต่างๆ ใน </w:t>
+      </w:r>
+      <w:r>
+        <w:rPr>
+          <w:rFonts w:ascii="TH SarabunPSK" w:hAnsi="TH SarabunPSK" w:cs="TH SarabunPSK"/>
+        </w:rPr>
+        <w:t>tag</w:t>
+      </w:r>
+      <w:r>
+        <w:rPr>
+          <w:rFonts w:ascii="TH SarabunPSK" w:hAnsi="TH SarabunPSK" w:cs="TH SarabunPSK"/>
+        </w:rPr>
+        <w:br/>
+        <w:t>&lt;</w:t>
+      </w:r>
+      <w:r>
+        <w:rPr>
+          <w:rFonts w:ascii="TH SarabunPSK" w:hAnsi="TH SarabunPSK" w:cs="TH SarabunPSK" w:hint="cs"/>
+          <w:cs/>
+        </w:rPr>
+        <w:t>ชื่อ</w:t>
+      </w:r>
+      <w:r>
+        <w:rPr>
+          <w:rFonts w:ascii="TH SarabunPSK" w:hAnsi="TH SarabunPSK" w:cs="TH SarabunPSK"/>
+        </w:rPr>
+        <w:t xml:space="preserve">component </w:t>
+      </w:r>
+      <w:r>
+        <w:rPr>
+          <w:rFonts w:ascii="TH SarabunPSK" w:hAnsi="TH SarabunPSK" w:cs="TH SarabunPSK" w:hint="cs"/>
+          <w:cs/>
+        </w:rPr>
+        <w:t>ชื่อ</w:t>
+      </w:r>
+      <w:r>
+        <w:rPr>
+          <w:rFonts w:ascii="TH SarabunPSK" w:hAnsi="TH SarabunPSK" w:cs="TH SarabunPSK"/>
+        </w:rPr>
+        <w:t xml:space="preserve">prop = </w:t>
+      </w:r>
+      <w:r>
+        <w:rPr>
+          <w:rFonts w:ascii="TH SarabunPSK" w:hAnsi="TH SarabunPSK" w:cs="TH SarabunPSK" w:hint="cs"/>
+          <w:cs/>
+        </w:rPr>
+        <w:t>ค่าที่กำหนดให้</w:t>
+      </w:r>
+      <w:r>
+        <w:rPr>
+          <w:rFonts w:ascii="TH SarabunPSK" w:hAnsi="TH SarabunPSK" w:cs="TH SarabunPSK"/>
+        </w:rPr>
+        <w:t>prop/&gt; // &lt;</w:t>
+      </w:r>
+      <w:r>
+        <w:rPr>
+          <w:rFonts w:ascii="TH SarabunPSK" w:hAnsi="TH SarabunPSK" w:cs="TH SarabunPSK"/>
+        </w:rPr>
+        <w:t>Ha</w:t>
+      </w:r>
+      <w:r>
+        <w:rPr>
+          <w:rFonts w:ascii="TH SarabunPSK" w:hAnsi="TH SarabunPSK" w:cs="TH SarabunPSK"/>
+        </w:rPr>
+        <w:t>r</w:t>
+      </w:r>
+      <w:r>
+        <w:rPr>
+          <w:rFonts w:ascii="TH SarabunPSK" w:hAnsi="TH SarabunPSK" w:cs="TH SarabunPSK"/>
+        </w:rPr>
+        <w:t>derA</w:t>
+      </w:r>
+      <w:r>
+        <w:rPr>
+          <w:rFonts w:ascii="TH SarabunPSK" w:hAnsi="TH SarabunPSK" w:cs="TH SarabunPSK"/>
+        </w:rPr>
+        <w:t xml:space="preserve"> color=”red”/&gt;</w:t>
       </w:r>
     </w:p>
     <w:p>
@@ -2128,14 +2311,43 @@
       <w:pPr>
         <w:rPr>
           <w:rFonts w:ascii="TH SarabunPSK" w:hAnsi="TH SarabunPSK" w:cs="TH SarabunPSK"/>
-          <w:cs/>
-        </w:rPr>
-      </w:pPr>
-      <w:r>
-        <w:rPr>
-          <w:rFonts w:ascii="TH SarabunPSK" w:hAnsi="TH SarabunPSK" w:cs="TH SarabunPSK" w:hint="cs"/>
-          <w:cs/>
-        </w:rPr>
+        </w:rPr>
+      </w:pPr>
+    </w:p>
+    <w:p>
+      <w:pPr>
+        <w:rPr>
+          <w:rFonts w:ascii="TH SarabunPSK" w:hAnsi="TH SarabunPSK" w:cs="TH SarabunPSK"/>
+        </w:rPr>
+      </w:pPr>
+    </w:p>
+    <w:p>
+      <w:pPr>
+        <w:rPr>
+          <w:rFonts w:ascii="TH SarabunPSK" w:hAnsi="TH SarabunPSK" w:cs="TH SarabunPSK"/>
+        </w:rPr>
+      </w:pPr>
+    </w:p>
+    <w:p>
+      <w:pPr>
+        <w:rPr>
+          <w:rFonts w:ascii="TH SarabunPSK" w:hAnsi="TH SarabunPSK" w:cs="TH SarabunPSK"/>
+        </w:rPr>
+      </w:pPr>
+    </w:p>
+    <w:p>
+      <w:pPr>
+        <w:rPr>
+          <w:rFonts w:ascii="TH SarabunPSK" w:hAnsi="TH SarabunPSK" w:cs="TH SarabunPSK"/>
+          <w:cs/>
+        </w:rPr>
+      </w:pPr>
+      <w:r>
+        <w:rPr>
+          <w:rFonts w:ascii="TH SarabunPSK" w:hAnsi="TH SarabunPSK" w:cs="TH SarabunPSK" w:hint="cs"/>
+          <w:cs/>
+        </w:rPr>
+        <w:lastRenderedPageBreak/>
         <w:t>วิธีกำหนด</w:t>
       </w:r>
       <w:r>
@@ -2163,7 +2375,6 @@
         <w:rPr>
           <w:noProof/>
         </w:rPr>
-        <w:lastRenderedPageBreak/>
         <w:drawing>
           <wp:inline distT="0" distB="0" distL="0" distR="0" wp14:anchorId="0F2C77CA" wp14:editId="2E66890E">
             <wp:extent cx="5943600" cy="3220720"/>
@@ -5117,6 +5328,95 @@
 <file path=word/numbering.xml><?xml version="1.0" encoding="utf-8"?>
 <w:numbering xmlns:wpc="http://schemas.microsoft.com/office/word/2010/wordprocessingCanvas" xmlns:cx="http://schemas.microsoft.com/office/drawing/2014/chartex" xmlns:cx1="http://schemas.microsoft.com/office/drawing/2015/9/8/chartex" xmlns:cx2="http://schemas.microsoft.com/office/drawing/2015/10/21/chartex" xmlns:cx3="http://schemas.microsoft.com/office/drawing/2016/5/9/chartex" xmlns:cx4="http://schemas.microsoft.com/office/drawing/2016/5/10/chartex" xmlns:cx5="http://schemas.microsoft.com/office/drawing/2016/5/11/chartex" xmlns:cx6="http://schemas.microsoft.com/office/drawing/2016/5/12/chartex" xmlns:cx7="http://schemas.microsoft.com/office/drawing/2016/5/13/chartex" xmlns:cx8="http://schemas.microsoft.com/office/drawing/2016/5/14/chartex" xmlns:mc="http://schemas.openxmlformats.org/markup-compatibility/2006" xmlns:aink="http://schemas.microsoft.com/office/drawing/2016/ink" xmlns:am3d="http://schemas.microsoft.com/office/drawing/2017/model3d" xmlns:o="urn:schemas-microsoft-com:office:office" xmlns:r="http://schemas.openxmlformats.org/officeDocument/2006/relationships" xmlns:m="http://schemas.openxmlformats.org/officeDocument/2006/math" xmlns:v="urn:schemas-microsoft-com:vml" xmlns:wp14="http://schemas.microsoft.com/office/word/2010/wordprocessingDrawing" xmlns:wp="http://schemas.openxmlformats.org/drawingml/2006/wordprocessingDrawing" xmlns:w10="urn:schemas-microsoft-com:office:word" xmlns:w="http://schemas.openxmlformats.org/wordprocessingml/2006/main" xmlns:w14="http://schemas.microsoft.com/office/word/2010/wordml" xmlns:w15="http://schemas.microsoft.com/office/word/2012/wordml" xmlns:w16cex="http://schemas.microsoft.com/office/word/2018/wordml/cex" xmlns:w16cid="http://schemas.microsoft.com/office/word/2016/wordml/cid" xmlns:w16="http://schemas.microsoft.com/office/word/2018/wordml" xmlns:w16sdtdh="http://schemas.microsoft.com/office/word/2020/wordml/sdtdatahash" xmlns:w16se="http://schemas.microsoft.com/office/word/2015/wordml/symex" xmlns:wpg="http://schemas.microsoft.com/office/word/2010/wordprocessingGroup" xmlns:wpi="http://schemas.microsoft.com/office/word/2010/wordprocessingInk" xmlns:wne="http://schemas.microsoft.com/office/word/2006/wordml" xmlns:wps="http://schemas.microsoft.com/office/word/2010/wordprocessingShape" mc:Ignorable="w14 w15 w16se w16cid w16 w16cex w16sdtdh wp14">
   <w:abstractNum w:abstractNumId="0" w15:restartNumberingAfterBreak="0">
+    <w:nsid w:val="34A54DE4"/>
+    <w:multiLevelType w:val="hybridMultilevel"/>
+    <w:tmpl w:val="73B440D0"/>
+    <w:lvl w:ilvl="0" w:tplc="0409000F">
+      <w:start w:val="1"/>
+      <w:numFmt w:val="decimal"/>
+      <w:lvlText w:val="%1."/>
+      <w:lvlJc w:val="left"/>
+      <w:pPr>
+        <w:ind w:left="720" w:hanging="360"/>
+      </w:pPr>
+      <w:rPr>
+        <w:rFonts w:hint="default"/>
+      </w:rPr>
+    </w:lvl>
+    <w:lvl w:ilvl="1" w:tplc="04090019" w:tentative="1">
+      <w:start w:val="1"/>
+      <w:numFmt w:val="lowerLetter"/>
+      <w:lvlText w:val="%2."/>
+      <w:lvlJc w:val="left"/>
+      <w:pPr>
+        <w:ind w:left="1440" w:hanging="360"/>
+      </w:pPr>
+    </w:lvl>
+    <w:lvl w:ilvl="2" w:tplc="0409001B" w:tentative="1">
+      <w:start w:val="1"/>
+      <w:numFmt w:val="lowerRoman"/>
+      <w:lvlText w:val="%3."/>
+      <w:lvlJc w:val="right"/>
+      <w:pPr>
+        <w:ind w:left="2160" w:hanging="180"/>
+      </w:pPr>
+    </w:lvl>
+    <w:lvl w:ilvl="3" w:tplc="0409000F" w:tentative="1">
+      <w:start w:val="1"/>
+      <w:numFmt w:val="decimal"/>
+      <w:lvlText w:val="%4."/>
+      <w:lvlJc w:val="left"/>
+      <w:pPr>
+        <w:ind w:left="2880" w:hanging="360"/>
+      </w:pPr>
+    </w:lvl>
+    <w:lvl w:ilvl="4" w:tplc="04090019" w:tentative="1">
+      <w:start w:val="1"/>
+      <w:numFmt w:val="lowerLetter"/>
+      <w:lvlText w:val="%5."/>
+      <w:lvlJc w:val="left"/>
+      <w:pPr>
+        <w:ind w:left="3600" w:hanging="360"/>
+      </w:pPr>
+    </w:lvl>
+    <w:lvl w:ilvl="5" w:tplc="0409001B" w:tentative="1">
+      <w:start w:val="1"/>
+      <w:numFmt w:val="lowerRoman"/>
+      <w:lvlText w:val="%6."/>
+      <w:lvlJc w:val="right"/>
+      <w:pPr>
+        <w:ind w:left="4320" w:hanging="180"/>
+      </w:pPr>
+    </w:lvl>
+    <w:lvl w:ilvl="6" w:tplc="0409000F" w:tentative="1">
+      <w:start w:val="1"/>
+      <w:numFmt w:val="decimal"/>
+      <w:lvlText w:val="%7."/>
+      <w:lvlJc w:val="left"/>
+      <w:pPr>
+        <w:ind w:left="5040" w:hanging="360"/>
+      </w:pPr>
+    </w:lvl>
+    <w:lvl w:ilvl="7" w:tplc="04090019" w:tentative="1">
+      <w:start w:val="1"/>
+      <w:numFmt w:val="lowerLetter"/>
+      <w:lvlText w:val="%8."/>
+      <w:lvlJc w:val="left"/>
+      <w:pPr>
+        <w:ind w:left="5760" w:hanging="360"/>
+      </w:pPr>
+    </w:lvl>
+    <w:lvl w:ilvl="8" w:tplc="0409001B" w:tentative="1">
+      <w:start w:val="1"/>
+      <w:numFmt w:val="lowerRoman"/>
+      <w:lvlText w:val="%9."/>
+      <w:lvlJc w:val="right"/>
+      <w:pPr>
+        <w:ind w:left="6480" w:hanging="180"/>
+      </w:pPr>
+    </w:lvl>
+  </w:abstractNum>
+  <w:abstractNum w:abstractNumId="1" w15:restartNumberingAfterBreak="0">
     <w:nsid w:val="48A4008D"/>
     <w:multiLevelType w:val="hybridMultilevel"/>
     <w:tmpl w:val="AEEC2A56"/>
@@ -5230,6 +5530,9 @@
     </w:lvl>
   </w:abstractNum>
   <w:num w:numId="1">
+    <w:abstractNumId w:val="1"/>
+  </w:num>
+  <w:num w:numId="2">
     <w:abstractNumId w:val="0"/>
   </w:num>
 </w:numbering>

</xml_diff>

<commit_message>
add and use propstype to project
</commit_message>
<xml_diff>
--- a/React.docx
+++ b/React.docx
@@ -895,7 +895,7 @@
     <w:p>
       <w:pPr>
         <w:rPr>
-          <w:rFonts w:ascii="TH SarabunPSK" w:hAnsi="TH SarabunPSK" w:cs="TH SarabunPSK" w:hint="cs"/>
+          <w:rFonts w:ascii="TH SarabunPSK" w:hAnsi="TH SarabunPSK" w:cs="TH SarabunPSK"/>
           <w:sz w:val="32"/>
           <w:szCs w:val="32"/>
         </w:rPr>
@@ -908,28 +908,28 @@
           <w:sz w:val="32"/>
           <w:szCs w:val="32"/>
         </w:rPr>
-        <w:t xml:space="preserve">Virtual </w:t>
-      </w:r>
-      <w:r>
-        <w:rPr>
-          <w:rFonts w:ascii="TH SarabunPSK" w:hAnsi="TH SarabunPSK" w:cs="TH SarabunPSK"/>
+        <w:t>Virtual DOM</w:t>
+      </w:r>
+      <w:r>
+        <w:rPr>
+          <w:rFonts w:ascii="TH SarabunPSK" w:hAnsi="TH SarabunPSK" w:cs="TH SarabunPSK" w:hint="cs"/>
           <w:b/>
           <w:bCs/>
           <w:sz w:val="32"/>
           <w:szCs w:val="32"/>
-        </w:rPr>
-        <w:t>DOM</w:t>
-      </w:r>
-      <w:r>
-        <w:rPr>
-          <w:rFonts w:ascii="TH SarabunPSK" w:hAnsi="TH SarabunPSK" w:cs="TH SarabunPSK" w:hint="cs"/>
+          <w:cs/>
+        </w:rPr>
+        <w:t xml:space="preserve"> </w:t>
+      </w:r>
+      <w:r>
+        <w:rPr>
+          <w:rFonts w:ascii="TH SarabunPSK" w:hAnsi="TH SarabunPSK" w:cs="TH SarabunPSK"/>
           <w:b/>
           <w:bCs/>
           <w:sz w:val="32"/>
           <w:szCs w:val="32"/>
-          <w:cs/>
-        </w:rPr>
-        <w:t xml:space="preserve"> </w:t>
+        </w:rPr>
+        <w:t>(Virtual Document Object Model)</w:t>
       </w:r>
       <w:r>
         <w:rPr>
@@ -939,9 +939,185 @@
           <w:sz w:val="32"/>
           <w:szCs w:val="32"/>
         </w:rPr>
-        <w:t>(</w:t>
-      </w:r>
-      <w:r>
+        <w:br/>
+      </w:r>
+      <w:r>
+        <w:rPr>
+          <w:rFonts w:ascii="TH SarabunPSK" w:hAnsi="TH SarabunPSK" w:cs="TH SarabunPSK" w:hint="cs"/>
+          <w:sz w:val="32"/>
+          <w:szCs w:val="32"/>
+          <w:cs/>
+        </w:rPr>
+        <w:t xml:space="preserve">เหมือนกับ </w:t>
+      </w:r>
+      <w:r>
+        <w:rPr>
+          <w:rFonts w:ascii="TH SarabunPSK" w:hAnsi="TH SarabunPSK" w:cs="TH SarabunPSK"/>
+          <w:sz w:val="32"/>
+          <w:szCs w:val="32"/>
+        </w:rPr>
+        <w:t xml:space="preserve">DOM </w:t>
+      </w:r>
+      <w:r>
+        <w:rPr>
+          <w:rFonts w:ascii="TH SarabunPSK" w:hAnsi="TH SarabunPSK" w:cs="TH SarabunPSK" w:hint="cs"/>
+          <w:sz w:val="32"/>
+          <w:szCs w:val="32"/>
+          <w:cs/>
+        </w:rPr>
+        <w:t>ปกติเลยแต่จะทำการ</w:t>
+      </w:r>
+      <w:r>
+        <w:rPr>
+          <w:rFonts w:ascii="TH SarabunPSK" w:hAnsi="TH SarabunPSK" w:cs="TH SarabunPSK"/>
+          <w:sz w:val="32"/>
+          <w:szCs w:val="32"/>
+        </w:rPr>
+        <w:t xml:space="preserve"> copy DOM </w:t>
+      </w:r>
+      <w:r>
+        <w:rPr>
+          <w:rFonts w:ascii="TH SarabunPSK" w:hAnsi="TH SarabunPSK" w:cs="TH SarabunPSK" w:hint="cs"/>
+          <w:sz w:val="32"/>
+          <w:szCs w:val="32"/>
+          <w:cs/>
+        </w:rPr>
+        <w:t xml:space="preserve">มาไว้ใน </w:t>
+      </w:r>
+      <w:r>
+        <w:rPr>
+          <w:rFonts w:ascii="TH SarabunPSK" w:hAnsi="TH SarabunPSK" w:cs="TH SarabunPSK"/>
+          <w:sz w:val="32"/>
+          <w:szCs w:val="32"/>
+        </w:rPr>
+        <w:t xml:space="preserve">Memory </w:t>
+      </w:r>
+      <w:r>
+        <w:rPr>
+          <w:rFonts w:ascii="TH SarabunPSK" w:hAnsi="TH SarabunPSK" w:cs="TH SarabunPSK" w:hint="cs"/>
+          <w:sz w:val="32"/>
+          <w:szCs w:val="32"/>
+          <w:cs/>
+        </w:rPr>
+        <w:t>และ</w:t>
+      </w:r>
+      <w:r>
+        <w:rPr>
+          <w:rFonts w:ascii="TH SarabunPSK" w:hAnsi="TH SarabunPSK" w:cs="TH SarabunPSK" w:hint="cs"/>
+          <w:color w:val="002060"/>
+          <w:sz w:val="32"/>
+          <w:szCs w:val="32"/>
+          <w:u w:val="single"/>
+          <w:cs/>
+        </w:rPr>
+        <w:t xml:space="preserve">เมื่อมีการเปลี่ยนแปลงเกิดขึ้นที่ </w:t>
+      </w:r>
+      <w:r>
+        <w:rPr>
+          <w:rFonts w:ascii="TH SarabunPSK" w:hAnsi="TH SarabunPSK" w:cs="TH SarabunPSK"/>
+          <w:color w:val="002060"/>
+          <w:sz w:val="32"/>
+          <w:szCs w:val="32"/>
+          <w:u w:val="single"/>
+        </w:rPr>
+        <w:t xml:space="preserve">Component </w:t>
+      </w:r>
+      <w:r>
+        <w:rPr>
+          <w:rFonts w:ascii="TH SarabunPSK" w:hAnsi="TH SarabunPSK" w:cs="TH SarabunPSK" w:hint="cs"/>
+          <w:color w:val="002060"/>
+          <w:sz w:val="32"/>
+          <w:szCs w:val="32"/>
+          <w:u w:val="single"/>
+          <w:cs/>
+        </w:rPr>
+        <w:t>จะอัพเดทเฉพาะจุดที่</w:t>
+      </w:r>
+      <w:r>
+        <w:rPr>
+          <w:rFonts w:ascii="TH SarabunPSK" w:hAnsi="TH SarabunPSK" w:cs="TH SarabunPSK"/>
+          <w:color w:val="002060"/>
+          <w:sz w:val="32"/>
+          <w:szCs w:val="32"/>
+          <w:u w:val="single"/>
+        </w:rPr>
+        <w:t xml:space="preserve"> Component</w:t>
+      </w:r>
+      <w:r>
+        <w:rPr>
+          <w:rFonts w:ascii="TH SarabunPSK" w:hAnsi="TH SarabunPSK" w:cs="TH SarabunPSK" w:hint="cs"/>
+          <w:color w:val="002060"/>
+          <w:sz w:val="32"/>
+          <w:szCs w:val="32"/>
+          <w:u w:val="single"/>
+          <w:cs/>
+        </w:rPr>
+        <w:t xml:space="preserve"> เปลี่ยนแปลง</w:t>
+      </w:r>
+      <w:r>
+        <w:rPr>
+          <w:rFonts w:ascii="TH SarabunPSK" w:hAnsi="TH SarabunPSK" w:cs="TH SarabunPSK" w:hint="cs"/>
+          <w:color w:val="002060"/>
+          <w:sz w:val="32"/>
+          <w:szCs w:val="32"/>
+          <w:cs/>
+        </w:rPr>
+        <w:t xml:space="preserve"> </w:t>
+      </w:r>
+      <w:r>
+        <w:rPr>
+          <w:rFonts w:ascii="TH SarabunPSK" w:hAnsi="TH SarabunPSK" w:cs="TH SarabunPSK" w:hint="cs"/>
+          <w:sz w:val="32"/>
+          <w:szCs w:val="32"/>
+          <w:cs/>
+        </w:rPr>
+        <w:t xml:space="preserve">โดยไม่จำเป็นต้องอัพเดท </w:t>
+      </w:r>
+      <w:r>
+        <w:rPr>
+          <w:rFonts w:ascii="TH SarabunPSK" w:hAnsi="TH SarabunPSK" w:cs="TH SarabunPSK"/>
+          <w:sz w:val="32"/>
+          <w:szCs w:val="32"/>
+        </w:rPr>
+        <w:t xml:space="preserve">DOM </w:t>
+      </w:r>
+      <w:r>
+        <w:rPr>
+          <w:rFonts w:ascii="TH SarabunPSK" w:hAnsi="TH SarabunPSK" w:cs="TH SarabunPSK" w:hint="cs"/>
+          <w:sz w:val="32"/>
+          <w:szCs w:val="32"/>
+          <w:cs/>
+        </w:rPr>
+        <w:t xml:space="preserve">ใหม่ทั้งหมดทำให้ทำงานได้เร็วกว่าปกติ </w:t>
+      </w:r>
+      <w:r>
+        <w:rPr>
+          <w:rFonts w:ascii="TH SarabunPSK" w:hAnsi="TH SarabunPSK" w:cs="TH SarabunPSK"/>
+          <w:sz w:val="32"/>
+          <w:szCs w:val="32"/>
+        </w:rPr>
+        <w:t xml:space="preserve">(DOM </w:t>
+      </w:r>
+      <w:r>
+        <w:rPr>
+          <w:rFonts w:ascii="TH SarabunPSK" w:hAnsi="TH SarabunPSK" w:cs="TH SarabunPSK" w:hint="cs"/>
+          <w:sz w:val="32"/>
+          <w:szCs w:val="32"/>
+          <w:cs/>
+        </w:rPr>
+        <w:t>ปกติจะอัพเดททั้งหน้าเว็บเลย</w:t>
+      </w:r>
+      <w:r>
+        <w:rPr>
+          <w:rFonts w:ascii="TH SarabunPSK" w:hAnsi="TH SarabunPSK" w:cs="TH SarabunPSK"/>
+          <w:sz w:val="32"/>
+          <w:szCs w:val="32"/>
+        </w:rPr>
+        <w:t>)</w:t>
+      </w:r>
+    </w:p>
+    <w:p>
+      <w:pPr>
         <w:rPr>
           <w:rFonts w:ascii="TH SarabunPSK" w:hAnsi="TH SarabunPSK" w:cs="TH SarabunPSK"/>
           <w:b/>
@@ -949,228 +1125,22 @@
           <w:sz w:val="32"/>
           <w:szCs w:val="32"/>
         </w:rPr>
-        <w:t xml:space="preserve">Virtual </w:t>
-      </w:r>
-      <w:r>
-        <w:rPr>
-          <w:rFonts w:ascii="TH SarabunPSK" w:hAnsi="TH SarabunPSK" w:cs="TH SarabunPSK"/>
+      </w:pPr>
+      <w:r>
+        <w:rPr>
+          <w:rFonts w:ascii="TH SarabunPSK" w:hAnsi="TH SarabunPSK" w:cs="TH SarabunPSK" w:hint="cs"/>
           <w:b/>
           <w:bCs/>
           <w:sz w:val="32"/>
           <w:szCs w:val="32"/>
         </w:rPr>
-        <w:t>Document Object Model)</w:t>
-      </w:r>
-      <w:r>
-        <w:rPr>
-          <w:rFonts w:ascii="TH SarabunPSK" w:hAnsi="TH SarabunPSK" w:cs="TH SarabunPSK"/>
-          <w:b/>
-          <w:bCs/>
-          <w:sz w:val="32"/>
-          <w:szCs w:val="32"/>
-        </w:rPr>
-        <w:br/>
-      </w:r>
-      <w:r>
-        <w:rPr>
-          <w:rFonts w:ascii="TH SarabunPSK" w:hAnsi="TH SarabunPSK" w:cs="TH SarabunPSK" w:hint="cs"/>
-          <w:sz w:val="32"/>
-          <w:szCs w:val="32"/>
-          <w:cs/>
-        </w:rPr>
-        <w:t xml:space="preserve">เหมือนกับ </w:t>
-      </w:r>
-      <w:r>
-        <w:rPr>
-          <w:rFonts w:ascii="TH SarabunPSK" w:hAnsi="TH SarabunPSK" w:cs="TH SarabunPSK"/>
-          <w:sz w:val="32"/>
-          <w:szCs w:val="32"/>
-        </w:rPr>
-        <w:t xml:space="preserve">DOM </w:t>
-      </w:r>
-      <w:r>
-        <w:rPr>
-          <w:rFonts w:ascii="TH SarabunPSK" w:hAnsi="TH SarabunPSK" w:cs="TH SarabunPSK" w:hint="cs"/>
-          <w:sz w:val="32"/>
-          <w:szCs w:val="32"/>
-          <w:cs/>
-        </w:rPr>
-        <w:t>ปกติเลยแต่จะทำการ</w:t>
-      </w:r>
-      <w:r>
-        <w:rPr>
-          <w:rFonts w:ascii="TH SarabunPSK" w:hAnsi="TH SarabunPSK" w:cs="TH SarabunPSK"/>
-          <w:sz w:val="32"/>
-          <w:szCs w:val="32"/>
-        </w:rPr>
-        <w:t xml:space="preserve"> copy DOM </w:t>
-      </w:r>
-      <w:r>
-        <w:rPr>
-          <w:rFonts w:ascii="TH SarabunPSK" w:hAnsi="TH SarabunPSK" w:cs="TH SarabunPSK" w:hint="cs"/>
-          <w:sz w:val="32"/>
-          <w:szCs w:val="32"/>
-          <w:cs/>
-        </w:rPr>
-        <w:t xml:space="preserve">มาไว้ใน </w:t>
-      </w:r>
-      <w:r>
-        <w:rPr>
-          <w:rFonts w:ascii="TH SarabunPSK" w:hAnsi="TH SarabunPSK" w:cs="TH SarabunPSK"/>
-          <w:sz w:val="32"/>
-          <w:szCs w:val="32"/>
-        </w:rPr>
-        <w:t xml:space="preserve">Memory </w:t>
-      </w:r>
-      <w:r>
-        <w:rPr>
-          <w:rFonts w:ascii="TH SarabunPSK" w:hAnsi="TH SarabunPSK" w:cs="TH SarabunPSK" w:hint="cs"/>
-          <w:sz w:val="32"/>
-          <w:szCs w:val="32"/>
-          <w:cs/>
-        </w:rPr>
-        <w:t>และ</w:t>
-      </w:r>
-      <w:r>
-        <w:rPr>
-          <w:rFonts w:ascii="TH SarabunPSK" w:hAnsi="TH SarabunPSK" w:cs="TH SarabunPSK" w:hint="cs"/>
-          <w:color w:val="002060"/>
-          <w:sz w:val="32"/>
-          <w:szCs w:val="32"/>
-          <w:u w:val="single"/>
-          <w:cs/>
-        </w:rPr>
-        <w:t xml:space="preserve">เมื่อมีการเปลี่ยนแปลงเกิดขึ้นที่ </w:t>
-      </w:r>
-      <w:r>
-        <w:rPr>
-          <w:rFonts w:ascii="TH SarabunPSK" w:hAnsi="TH SarabunPSK" w:cs="TH SarabunPSK"/>
-          <w:color w:val="002060"/>
-          <w:sz w:val="32"/>
-          <w:szCs w:val="32"/>
-          <w:u w:val="single"/>
-        </w:rPr>
-        <w:t xml:space="preserve">Component </w:t>
-      </w:r>
-      <w:r>
-        <w:rPr>
-          <w:rFonts w:ascii="TH SarabunPSK" w:hAnsi="TH SarabunPSK" w:cs="TH SarabunPSK" w:hint="cs"/>
-          <w:color w:val="002060"/>
-          <w:sz w:val="32"/>
-          <w:szCs w:val="32"/>
-          <w:u w:val="single"/>
-          <w:cs/>
-        </w:rPr>
-        <w:t>จะอัพเดทเฉพาะจุดที่</w:t>
-      </w:r>
-      <w:r>
-        <w:rPr>
-          <w:rFonts w:ascii="TH SarabunPSK" w:hAnsi="TH SarabunPSK" w:cs="TH SarabunPSK"/>
-          <w:color w:val="002060"/>
-          <w:sz w:val="32"/>
-          <w:szCs w:val="32"/>
-          <w:u w:val="single"/>
-        </w:rPr>
-        <w:t xml:space="preserve"> Component</w:t>
-      </w:r>
-      <w:r>
-        <w:rPr>
-          <w:rFonts w:ascii="TH SarabunPSK" w:hAnsi="TH SarabunPSK" w:cs="TH SarabunPSK" w:hint="cs"/>
-          <w:color w:val="002060"/>
-          <w:sz w:val="32"/>
-          <w:szCs w:val="32"/>
-          <w:u w:val="single"/>
-          <w:cs/>
-        </w:rPr>
-        <w:t xml:space="preserve"> เปลี่ยนแปลง</w:t>
-      </w:r>
-      <w:r>
-        <w:rPr>
-          <w:rFonts w:ascii="TH SarabunPSK" w:hAnsi="TH SarabunPSK" w:cs="TH SarabunPSK" w:hint="cs"/>
-          <w:color w:val="002060"/>
-          <w:sz w:val="32"/>
-          <w:szCs w:val="32"/>
-          <w:cs/>
-        </w:rPr>
-        <w:t xml:space="preserve"> </w:t>
-      </w:r>
-      <w:r>
-        <w:rPr>
-          <w:rFonts w:ascii="TH SarabunPSK" w:hAnsi="TH SarabunPSK" w:cs="TH SarabunPSK" w:hint="cs"/>
-          <w:sz w:val="32"/>
-          <w:szCs w:val="32"/>
-          <w:cs/>
-        </w:rPr>
-        <w:t xml:space="preserve">โดยไม่จำเป็นต้องอัพเดท </w:t>
-      </w:r>
-      <w:r>
-        <w:rPr>
-          <w:rFonts w:ascii="TH SarabunPSK" w:hAnsi="TH SarabunPSK" w:cs="TH SarabunPSK"/>
-          <w:sz w:val="32"/>
-          <w:szCs w:val="32"/>
-        </w:rPr>
-        <w:t xml:space="preserve">DOM </w:t>
-      </w:r>
-      <w:r>
-        <w:rPr>
-          <w:rFonts w:ascii="TH SarabunPSK" w:hAnsi="TH SarabunPSK" w:cs="TH SarabunPSK" w:hint="cs"/>
-          <w:sz w:val="32"/>
-          <w:szCs w:val="32"/>
-          <w:cs/>
-        </w:rPr>
-        <w:t xml:space="preserve">ใหม่ทั้งหมดทำให้ทำงานได้เร็วกว่าปกติ </w:t>
-      </w:r>
-      <w:r>
-        <w:rPr>
-          <w:rFonts w:ascii="TH SarabunPSK" w:hAnsi="TH SarabunPSK" w:cs="TH SarabunPSK"/>
-          <w:sz w:val="32"/>
-          <w:szCs w:val="32"/>
-        </w:rPr>
-        <w:t xml:space="preserve">(DOM </w:t>
-      </w:r>
-      <w:r>
-        <w:rPr>
-          <w:rFonts w:ascii="TH SarabunPSK" w:hAnsi="TH SarabunPSK" w:cs="TH SarabunPSK" w:hint="cs"/>
-          <w:sz w:val="32"/>
-          <w:szCs w:val="32"/>
-          <w:cs/>
-        </w:rPr>
-        <w:t>ปกติจะอัพเดททั้งหน้าเว็บเลย</w:t>
-      </w:r>
-      <w:r>
-        <w:rPr>
-          <w:rFonts w:ascii="TH SarabunPSK" w:hAnsi="TH SarabunPSK" w:cs="TH SarabunPSK"/>
-          <w:sz w:val="32"/>
-          <w:szCs w:val="32"/>
-        </w:rPr>
-        <w:t>)</w:t>
-      </w:r>
-    </w:p>
-    <w:p>
-      <w:pPr>
-        <w:rPr>
-          <w:rFonts w:ascii="TH SarabunPSK" w:hAnsi="TH SarabunPSK" w:cs="TH SarabunPSK"/>
-          <w:b/>
-          <w:bCs/>
-          <w:sz w:val="32"/>
-          <w:szCs w:val="32"/>
-        </w:rPr>
-      </w:pPr>
-      <w:r>
-        <w:rPr>
-          <w:rFonts w:ascii="TH SarabunPSK" w:hAnsi="TH SarabunPSK" w:cs="TH SarabunPSK" w:hint="cs"/>
-          <w:b/>
-          <w:bCs/>
-          <w:sz w:val="32"/>
-          <w:szCs w:val="32"/>
-        </w:rPr>
         <w:t>Component</w:t>
       </w:r>
     </w:p>
     <w:p>
       <w:pPr>
         <w:rPr>
-          <w:rFonts w:ascii="TH SarabunPSK" w:hAnsi="TH SarabunPSK" w:cs="TH SarabunPSK" w:hint="cs"/>
+          <w:rFonts w:ascii="TH SarabunPSK" w:hAnsi="TH SarabunPSK" w:cs="TH SarabunPSK"/>
           <w:cs/>
         </w:rPr>
       </w:pPr>
@@ -1313,7 +1283,7 @@
     <w:p>
       <w:pPr>
         <w:rPr>
-          <w:rFonts w:ascii="TH SarabunPSK" w:hAnsi="TH SarabunPSK" w:cs="TH SarabunPSK" w:hint="cs"/>
+          <w:rFonts w:ascii="TH SarabunPSK" w:hAnsi="TH SarabunPSK" w:cs="TH SarabunPSK"/>
         </w:rPr>
       </w:pPr>
       <w:r>
@@ -1412,7 +1382,7 @@
     <w:p>
       <w:pPr>
         <w:rPr>
-          <w:rFonts w:ascii="TH SarabunPSK" w:hAnsi="TH SarabunPSK" w:cs="TH SarabunPSK" w:hint="cs"/>
+          <w:rFonts w:ascii="TH SarabunPSK" w:hAnsi="TH SarabunPSK" w:cs="TH SarabunPSK"/>
           <w:cs/>
         </w:rPr>
       </w:pPr>
@@ -1673,7 +1643,7 @@
     <w:p>
       <w:pPr>
         <w:rPr>
-          <w:rFonts w:ascii="TH SarabunPSK" w:hAnsi="TH SarabunPSK" w:cs="TH SarabunPSK" w:hint="cs"/>
+          <w:rFonts w:ascii="TH SarabunPSK" w:hAnsi="TH SarabunPSK" w:cs="TH SarabunPSK"/>
           <w:b/>
           <w:bCs/>
           <w:sz w:val="36"/>
@@ -1707,7 +1677,7 @@
     <w:p>
       <w:pPr>
         <w:rPr>
-          <w:rFonts w:ascii="TH SarabunPSK" w:hAnsi="TH SarabunPSK" w:cs="TH SarabunPSK" w:hint="cs"/>
+          <w:rFonts w:ascii="TH SarabunPSK" w:hAnsi="TH SarabunPSK" w:cs="TH SarabunPSK"/>
           <w:b/>
           <w:bCs/>
           <w:sz w:val="32"/>
@@ -2061,17 +2031,17 @@
           <w:numId w:val="2"/>
         </w:numPr>
         <w:rPr>
-          <w:rFonts w:ascii="TH SarabunPSK" w:hAnsi="TH SarabunPSK" w:cs="TH SarabunPSK" w:hint="cs"/>
-          <w:sz w:val="32"/>
-          <w:szCs w:val="32"/>
-          <w:cs/>
-        </w:rPr>
-      </w:pPr>
-    </w:p>
-    <w:p>
-      <w:pPr>
-        <w:rPr>
-          <w:rFonts w:ascii="TH SarabunPSK" w:hAnsi="TH SarabunPSK" w:cs="TH SarabunPSK" w:hint="cs"/>
+          <w:rFonts w:ascii="TH SarabunPSK" w:hAnsi="TH SarabunPSK" w:cs="TH SarabunPSK"/>
+          <w:sz w:val="32"/>
+          <w:szCs w:val="32"/>
+          <w:cs/>
+        </w:rPr>
+      </w:pPr>
+    </w:p>
+    <w:p>
+      <w:pPr>
+        <w:rPr>
+          <w:rFonts w:ascii="TH SarabunPSK" w:hAnsi="TH SarabunPSK" w:cs="TH SarabunPSK"/>
           <w:b/>
           <w:bCs/>
           <w:sz w:val="36"/>
@@ -2554,48 +2524,6 @@
           <w:rFonts w:ascii="TH SarabunPSK" w:hAnsi="TH SarabunPSK" w:cs="TH SarabunPSK"/>
         </w:rPr>
       </w:pPr>
-    </w:p>
-    <w:p>
-      <w:pPr>
-        <w:rPr>
-          <w:rFonts w:ascii="TH SarabunPSK" w:hAnsi="TH SarabunPSK" w:cs="TH SarabunPSK"/>
-        </w:rPr>
-      </w:pPr>
-    </w:p>
-    <w:p>
-      <w:pPr>
-        <w:rPr>
-          <w:rFonts w:ascii="TH SarabunPSK" w:hAnsi="TH SarabunPSK" w:cs="TH SarabunPSK"/>
-        </w:rPr>
-      </w:pPr>
-    </w:p>
-    <w:p>
-      <w:pPr>
-        <w:rPr>
-          <w:rFonts w:ascii="TH SarabunPSK" w:hAnsi="TH SarabunPSK" w:cs="TH SarabunPSK"/>
-        </w:rPr>
-      </w:pPr>
-    </w:p>
-    <w:p>
-      <w:pPr>
-        <w:rPr>
-          <w:rFonts w:ascii="TH SarabunPSK" w:hAnsi="TH SarabunPSK" w:cs="TH SarabunPSK"/>
-        </w:rPr>
-      </w:pPr>
-    </w:p>
-    <w:p>
-      <w:pPr>
-        <w:rPr>
-          <w:rFonts w:ascii="TH SarabunPSK" w:hAnsi="TH SarabunPSK" w:cs="TH SarabunPSK"/>
-        </w:rPr>
-      </w:pPr>
-    </w:p>
-    <w:p>
-      <w:pPr>
-        <w:rPr>
-          <w:rFonts w:ascii="TH SarabunPSK" w:hAnsi="TH SarabunPSK" w:cs="TH SarabunPSK"/>
-        </w:rPr>
-      </w:pPr>
       <w:r>
         <w:rPr>
           <w:rFonts w:ascii="TH SarabunPSK" w:hAnsi="TH SarabunPSK" w:cs="TH SarabunPSK" w:hint="cs"/>
@@ -2675,14 +2603,12 @@
       <w:pPr>
         <w:rPr>
           <w:rFonts w:ascii="TH SarabunPSK" w:hAnsi="TH SarabunPSK" w:cs="TH SarabunPSK"/>
-          <w:cs/>
         </w:rPr>
       </w:pPr>
       <w:r>
         <w:rPr>
           <w:noProof/>
         </w:rPr>
-        <w:lastRenderedPageBreak/>
         <w:drawing>
           <wp:inline distT="0" distB="0" distL="0" distR="0" wp14:anchorId="37A5B337" wp14:editId="5C106BA5">
             <wp:extent cx="5943600" cy="1944806"/>
@@ -2723,7 +2649,160 @@
     <w:p>
       <w:pPr>
         <w:rPr>
-          <w:rFonts w:ascii="TH SarabunPSK" w:hAnsi="TH SarabunPSK" w:cs="Browallia New"/>
+          <w:rFonts w:ascii="TH SarabunPSK" w:hAnsi="TH SarabunPSK" w:cs="TH SarabunPSK"/>
+          <w:sz w:val="32"/>
+          <w:szCs w:val="32"/>
+        </w:rPr>
+      </w:pPr>
+    </w:p>
+    <w:p>
+      <w:pPr>
+        <w:rPr>
+          <w:rFonts w:ascii="TH SarabunPSK" w:hAnsi="TH SarabunPSK" w:cs="TH SarabunPSK"/>
+          <w:sz w:val="28"/>
+        </w:rPr>
+      </w:pPr>
+      <w:r>
+        <w:rPr>
+          <w:rFonts w:ascii="TH SarabunPSK" w:hAnsi="TH SarabunPSK" w:cs="TH SarabunPSK"/>
+          <w:sz w:val="32"/>
+          <w:szCs w:val="32"/>
+        </w:rPr>
+        <w:lastRenderedPageBreak/>
+        <w:t>Prop Type (Validation)</w:t>
+      </w:r>
+      <w:r>
+        <w:rPr>
+          <w:rFonts w:ascii="TH SarabunPSK" w:hAnsi="TH SarabunPSK" w:cs="TH SarabunPSK"/>
+        </w:rPr>
+        <w:br/>
+      </w:r>
+      <w:r>
+        <w:rPr>
+          <w:rFonts w:ascii="TH SarabunPSK" w:hAnsi="TH SarabunPSK" w:cs="TH SarabunPSK" w:hint="cs"/>
+          <w:sz w:val="28"/>
+          <w:cs/>
+        </w:rPr>
+        <w:t xml:space="preserve">เป็นการประกาศรูปแบบหรือชนิดของ </w:t>
+      </w:r>
+      <w:r>
+        <w:rPr>
+          <w:rFonts w:ascii="TH SarabunPSK" w:hAnsi="TH SarabunPSK" w:cs="TH SarabunPSK"/>
+          <w:sz w:val="28"/>
+        </w:rPr>
+        <w:t xml:space="preserve">Props </w:t>
+      </w:r>
+      <w:r>
+        <w:rPr>
+          <w:rFonts w:ascii="TH SarabunPSK" w:hAnsi="TH SarabunPSK" w:cs="TH SarabunPSK" w:hint="cs"/>
+          <w:sz w:val="28"/>
+          <w:cs/>
+        </w:rPr>
+        <w:t xml:space="preserve">ที่ส่งเข้าไปทำงานใน </w:t>
+      </w:r>
+      <w:r>
+        <w:rPr>
+          <w:rFonts w:ascii="TH SarabunPSK" w:hAnsi="TH SarabunPSK" w:cs="TH SarabunPSK"/>
+          <w:sz w:val="28"/>
+        </w:rPr>
+        <w:t xml:space="preserve">Component </w:t>
+      </w:r>
+      <w:r>
+        <w:rPr>
+          <w:rFonts w:ascii="TH SarabunPSK" w:hAnsi="TH SarabunPSK" w:cs="TH SarabunPSK" w:hint="cs"/>
+          <w:sz w:val="28"/>
+          <w:cs/>
+        </w:rPr>
+        <w:t xml:space="preserve">ต้อง </w:t>
+      </w:r>
+      <w:r>
+        <w:rPr>
+          <w:rFonts w:ascii="TH SarabunPSK" w:hAnsi="TH SarabunPSK" w:cs="TH SarabunPSK"/>
+          <w:sz w:val="28"/>
+        </w:rPr>
+        <w:t>npm</w:t>
+      </w:r>
+      <w:r>
+        <w:rPr>
+          <w:rFonts w:ascii="TH SarabunPSK" w:hAnsi="TH SarabunPSK" w:cs="TH SarabunPSK" w:hint="cs"/>
+          <w:sz w:val="28"/>
+          <w:cs/>
+        </w:rPr>
+        <w:t xml:space="preserve"> </w:t>
+      </w:r>
+      <w:r>
+        <w:rPr>
+          <w:rFonts w:ascii="TH SarabunPSK" w:hAnsi="TH SarabunPSK" w:cs="TH SarabunPSK"/>
+          <w:sz w:val="28"/>
+        </w:rPr>
+        <w:t xml:space="preserve">install </w:t>
+      </w:r>
+      <w:r>
+        <w:rPr>
+          <w:rFonts w:ascii="TH SarabunPSK" w:hAnsi="TH SarabunPSK" w:cs="TH SarabunPSK" w:hint="cs"/>
+          <w:sz w:val="28"/>
+          <w:cs/>
+        </w:rPr>
+        <w:t>ก่อนใช้งาน</w:t>
+      </w:r>
+      <w:r>
+        <w:rPr>
+          <w:rFonts w:ascii="TH SarabunPSK" w:hAnsi="TH SarabunPSK" w:cs="TH SarabunPSK"/>
+          <w:sz w:val="28"/>
+          <w:cs/>
+        </w:rPr>
+        <w:br/>
+      </w:r>
+      <w:r>
+        <w:rPr>
+          <w:rFonts w:ascii="TH SarabunPSK" w:hAnsi="TH SarabunPSK" w:cs="TH SarabunPSK" w:hint="cs"/>
+          <w:sz w:val="28"/>
+          <w:cs/>
+        </w:rPr>
+        <w:t>ชื่อคอมโพเนน.</w:t>
+      </w:r>
+      <w:r>
+        <w:rPr>
+          <w:rFonts w:ascii="TH SarabunPSK" w:hAnsi="TH SarabunPSK" w:cs="TH SarabunPSK"/>
+          <w:sz w:val="28"/>
+        </w:rPr>
+        <w:t>propsTypes = {</w:t>
+      </w:r>
+      <w:r>
+        <w:rPr>
+          <w:rFonts w:ascii="TH SarabunPSK" w:hAnsi="TH SarabunPSK" w:cs="TH SarabunPSK" w:hint="cs"/>
+          <w:sz w:val="28"/>
+          <w:cs/>
+        </w:rPr>
+        <w:t xml:space="preserve">ชื่อพร็อพเพอร์ตี้ </w:t>
+      </w:r>
+      <w:r>
+        <w:rPr>
+          <w:rFonts w:ascii="TH SarabunPSK" w:hAnsi="TH SarabunPSK" w:cs="TH SarabunPSK"/>
+          <w:sz w:val="28"/>
+        </w:rPr>
+        <w:t xml:space="preserve">: </w:t>
+      </w:r>
+      <w:r>
+        <w:rPr>
+          <w:rFonts w:ascii="TH SarabunPSK" w:hAnsi="TH SarabunPSK" w:cs="TH SarabunPSK" w:hint="cs"/>
+          <w:sz w:val="28"/>
+          <w:cs/>
+        </w:rPr>
+        <w:t>รูปแบบของพร็อพเพอร์ตี้</w:t>
+      </w:r>
+      <w:r>
+        <w:rPr>
+          <w:rFonts w:ascii="TH SarabunPSK" w:hAnsi="TH SarabunPSK" w:cs="TH SarabunPSK"/>
+          <w:sz w:val="28"/>
+        </w:rPr>
+        <w:t>}</w:t>
+      </w:r>
+    </w:p>
+    <w:p>
+      <w:pPr>
+        <w:rPr>
+          <w:rFonts w:ascii="TH SarabunPSK" w:hAnsi="TH SarabunPSK" w:cs="TH SarabunPSK"/>
         </w:rPr>
       </w:pPr>
       <w:r>
@@ -3829,229 +3908,222 @@
           <w:szCs w:val="20"/>
         </w:rPr>
         <w:br/>
-      </w:r>
-      <w:r>
-        <w:rPr>
-          <w:rFonts w:ascii="TH SarabunPSK" w:hAnsi="TH SarabunPSK" w:cs="Browallia New"/>
-          <w:sz w:val="20"/>
-          <w:szCs w:val="20"/>
+        <w:t>findIndex(</w:t>
+      </w:r>
+      <w:r>
+        <w:rPr>
+          <w:rFonts w:ascii="TH SarabunPSK" w:hAnsi="TH SarabunPSK" w:cs="Browallia New" w:hint="cs"/>
+          <w:sz w:val="20"/>
+          <w:szCs w:val="20"/>
+          <w:cs/>
+        </w:rPr>
+        <w:t>ข้อมูล</w:t>
+      </w:r>
+      <w:r>
+        <w:rPr>
+          <w:rFonts w:ascii="TH SarabunPSK" w:hAnsi="TH SarabunPSK" w:cs="Browallia New"/>
+          <w:sz w:val="20"/>
+          <w:szCs w:val="20"/>
+        </w:rPr>
+        <w:t>)</w:t>
+      </w:r>
+      <w:r>
+        <w:rPr>
+          <w:rFonts w:ascii="TH SarabunPSK" w:hAnsi="TH SarabunPSK" w:cs="Browallia New" w:hint="cs"/>
+          <w:sz w:val="20"/>
+          <w:szCs w:val="20"/>
+          <w:cs/>
+        </w:rPr>
+        <w:t xml:space="preserve"> </w:t>
+      </w:r>
+      <w:r>
+        <w:rPr>
+          <w:rFonts w:ascii="TH SarabunPSK" w:hAnsi="TH SarabunPSK" w:cs="Browallia New"/>
+          <w:sz w:val="20"/>
+          <w:szCs w:val="20"/>
+        </w:rPr>
+        <w:t xml:space="preserve">=&gt; </w:t>
+      </w:r>
+      <w:r>
+        <w:rPr>
+          <w:rFonts w:ascii="TH SarabunPSK" w:hAnsi="TH SarabunPSK" w:cs="Browallia New" w:hint="cs"/>
+          <w:sz w:val="20"/>
+          <w:szCs w:val="20"/>
+          <w:cs/>
+        </w:rPr>
+        <w:t xml:space="preserve">ผลการค้นหาจะได้ตำแหน่ง </w:t>
+      </w:r>
+      <w:r>
+        <w:rPr>
+          <w:rFonts w:ascii="TH SarabunPSK" w:hAnsi="TH SarabunPSK" w:cs="Browallia New"/>
+          <w:sz w:val="20"/>
+          <w:szCs w:val="20"/>
+        </w:rPr>
+        <w:t xml:space="preserve">Index </w:t>
+      </w:r>
+      <w:r>
+        <w:rPr>
+          <w:rFonts w:ascii="TH SarabunPSK" w:hAnsi="TH SarabunPSK" w:cs="Browallia New" w:hint="cs"/>
+          <w:sz w:val="20"/>
+          <w:szCs w:val="20"/>
+          <w:cs/>
+        </w:rPr>
+        <w:t>ทึ่ค้นเจอ ถ้าค้นไม่เจอจะได้ -1</w:t>
+      </w:r>
+      <w:r>
+        <w:rPr>
+          <w:rFonts w:ascii="TH SarabunPSK" w:hAnsi="TH SarabunPSK" w:cs="Browallia New"/>
+          <w:sz w:val="20"/>
+          <w:szCs w:val="20"/>
+        </w:rPr>
+        <w:br/>
+      </w:r>
+      <w:r>
+        <w:rPr>
+          <w:rFonts w:ascii="TH SarabunPSK" w:hAnsi="TH SarabunPSK" w:cs="Browallia New" w:hint="cs"/>
+          <w:sz w:val="20"/>
+          <w:szCs w:val="20"/>
+          <w:cs/>
+        </w:rPr>
+        <w:t xml:space="preserve">โดยในวงเล็บจะใช้เป็น </w:t>
+      </w:r>
+      <w:r>
+        <w:rPr>
+          <w:rFonts w:ascii="TH SarabunPSK" w:hAnsi="TH SarabunPSK" w:cs="Browallia New"/>
+          <w:sz w:val="20"/>
+          <w:szCs w:val="20"/>
+        </w:rPr>
+        <w:t>callback</w:t>
+      </w:r>
+      <w:r>
+        <w:rPr>
+          <w:rFonts w:ascii="TH SarabunPSK" w:hAnsi="TH SarabunPSK" w:cs="Browallia New" w:hint="cs"/>
+          <w:sz w:val="20"/>
+          <w:szCs w:val="20"/>
+          <w:cs/>
+        </w:rPr>
+        <w:t xml:space="preserve"> </w:t>
+      </w:r>
+      <w:r>
+        <w:rPr>
+          <w:rFonts w:ascii="TH SarabunPSK" w:hAnsi="TH SarabunPSK" w:cs="Browallia New"/>
+          <w:sz w:val="20"/>
+          <w:szCs w:val="20"/>
+        </w:rPr>
+        <w:t>function</w:t>
+      </w:r>
+      <w:r>
+        <w:rPr>
+          <w:rFonts w:ascii="TH SarabunPSK" w:hAnsi="TH SarabunPSK" w:cs="Browallia New" w:hint="cs"/>
+          <w:sz w:val="20"/>
+          <w:szCs w:val="20"/>
+          <w:cs/>
+        </w:rPr>
+        <w:t xml:space="preserve"> </w:t>
+      </w:r>
+      <w:r>
+        <w:rPr>
+          <w:rFonts w:ascii="TH SarabunPSK" w:hAnsi="TH SarabunPSK" w:cs="Browallia New"/>
+          <w:sz w:val="20"/>
+          <w:szCs w:val="20"/>
+        </w:rPr>
+        <w:t>| const search = x.findIndex(element =&gt; element===”</w:t>
+      </w:r>
+      <w:r>
+        <w:rPr>
+          <w:rFonts w:ascii="TH SarabunPSK" w:hAnsi="TH SarabunPSK" w:cs="Browallia New" w:hint="cs"/>
+          <w:sz w:val="20"/>
+          <w:szCs w:val="20"/>
+          <w:cs/>
+        </w:rPr>
+        <w:t>แดง</w:t>
+      </w:r>
+      <w:r>
+        <w:rPr>
+          <w:rFonts w:ascii="TH SarabunPSK" w:hAnsi="TH SarabunPSK" w:cs="Browallia New"/>
+          <w:sz w:val="20"/>
+          <w:szCs w:val="20"/>
+        </w:rPr>
+        <w:t>”)</w:t>
+      </w:r>
+    </w:p>
+    <w:p>
+      <w:pPr>
+        <w:rPr>
+          <w:rFonts w:ascii="TH SarabunPSK" w:hAnsi="TH SarabunPSK" w:cs="Browallia New"/>
+        </w:rPr>
+      </w:pPr>
+      <w:r>
+        <w:rPr>
+          <w:rFonts w:ascii="TH SarabunPSK" w:hAnsi="TH SarabunPSK" w:cs="Browallia New"/>
+        </w:rPr>
+        <w:t>Array map</w:t>
+      </w:r>
+    </w:p>
+    <w:p>
+      <w:pPr>
+        <w:rPr>
+          <w:rFonts w:ascii="TH SarabunPSK" w:hAnsi="TH SarabunPSK" w:cs="Browallia New"/>
+        </w:rPr>
+      </w:pPr>
+      <w:r>
+        <w:rPr>
+          <w:rFonts w:ascii="TH SarabunPSK" w:hAnsi="TH SarabunPSK" w:cs="Browallia New" w:hint="cs"/>
+          <w:cs/>
+        </w:rPr>
+        <w:t>เป็นการนำเอาค่าสมาชิกภายใน</w:t>
+      </w:r>
+      <w:r>
+        <w:rPr>
+          <w:rFonts w:ascii="TH SarabunPSK" w:hAnsi="TH SarabunPSK" w:cs="Browallia New"/>
+        </w:rPr>
+        <w:t xml:space="preserve"> array </w:t>
+      </w:r>
+      <w:r>
+        <w:rPr>
+          <w:rFonts w:ascii="TH SarabunPSK" w:hAnsi="TH SarabunPSK" w:cs="Browallia New" w:hint="cs"/>
+          <w:cs/>
+        </w:rPr>
+        <w:t>มา</w:t>
+      </w:r>
+      <w:r>
+        <w:rPr>
+          <w:rFonts w:ascii="TH SarabunPSK" w:hAnsi="TH SarabunPSK" w:cs="Browallia New"/>
+        </w:rPr>
+        <w:t xml:space="preserve"> map </w:t>
+      </w:r>
+      <w:r>
+        <w:rPr>
+          <w:rFonts w:ascii="TH SarabunPSK" w:hAnsi="TH SarabunPSK" w:cs="Browallia New" w:hint="cs"/>
+          <w:cs/>
+        </w:rPr>
+        <w:t xml:space="preserve">ค่าและสร้างเป็น </w:t>
+      </w:r>
+      <w:r>
+        <w:rPr>
+          <w:rFonts w:ascii="TH SarabunPSK" w:hAnsi="TH SarabunPSK" w:cs="Browallia New"/>
+        </w:rPr>
+        <w:t xml:space="preserve">array </w:t>
+      </w:r>
+      <w:r>
+        <w:rPr>
+          <w:rFonts w:ascii="TH SarabunPSK" w:hAnsi="TH SarabunPSK" w:cs="Browallia New" w:hint="cs"/>
+          <w:cs/>
+        </w:rPr>
+        <w:t>ใหม่ขึ้นมา</w:t>
+      </w:r>
+    </w:p>
+    <w:p>
+      <w:pPr>
+        <w:rPr>
+          <w:rFonts w:ascii="TH SarabunPSK" w:hAnsi="TH SarabunPSK" w:cs="TH SarabunPSK"/>
+        </w:rPr>
+      </w:pPr>
+      <w:r>
+        <w:rPr>
+          <w:rFonts w:ascii="TH SarabunPSK" w:hAnsi="TH SarabunPSK" w:cs="Browallia New"/>
         </w:rPr>
         <w:lastRenderedPageBreak/>
-        <w:t>findIndex(</w:t>
-      </w:r>
-      <w:r>
-        <w:rPr>
-          <w:rFonts w:ascii="TH SarabunPSK" w:hAnsi="TH SarabunPSK" w:cs="Browallia New" w:hint="cs"/>
-          <w:sz w:val="20"/>
-          <w:szCs w:val="20"/>
-          <w:cs/>
-        </w:rPr>
-        <w:t>ข้อมูล</w:t>
-      </w:r>
-      <w:r>
-        <w:rPr>
-          <w:rFonts w:ascii="TH SarabunPSK" w:hAnsi="TH SarabunPSK" w:cs="Browallia New"/>
-          <w:sz w:val="20"/>
-          <w:szCs w:val="20"/>
-        </w:rPr>
-        <w:t>)</w:t>
-      </w:r>
-      <w:r>
-        <w:rPr>
-          <w:rFonts w:ascii="TH SarabunPSK" w:hAnsi="TH SarabunPSK" w:cs="Browallia New" w:hint="cs"/>
-          <w:sz w:val="20"/>
-          <w:szCs w:val="20"/>
-          <w:cs/>
-        </w:rPr>
-        <w:t xml:space="preserve"> </w:t>
-      </w:r>
-      <w:r>
-        <w:rPr>
-          <w:rFonts w:ascii="TH SarabunPSK" w:hAnsi="TH SarabunPSK" w:cs="Browallia New"/>
-          <w:sz w:val="20"/>
-          <w:szCs w:val="20"/>
-        </w:rPr>
-        <w:t xml:space="preserve">=&gt; </w:t>
-      </w:r>
-      <w:r>
-        <w:rPr>
-          <w:rFonts w:ascii="TH SarabunPSK" w:hAnsi="TH SarabunPSK" w:cs="Browallia New" w:hint="cs"/>
-          <w:sz w:val="20"/>
-          <w:szCs w:val="20"/>
-          <w:cs/>
-        </w:rPr>
-        <w:t xml:space="preserve">ผลการค้นหาจะได้ตำแหน่ง </w:t>
-      </w:r>
-      <w:r>
-        <w:rPr>
-          <w:rFonts w:ascii="TH SarabunPSK" w:hAnsi="TH SarabunPSK" w:cs="Browallia New"/>
-          <w:sz w:val="20"/>
-          <w:szCs w:val="20"/>
-        </w:rPr>
-        <w:t xml:space="preserve">Index </w:t>
-      </w:r>
-      <w:r>
-        <w:rPr>
-          <w:rFonts w:ascii="TH SarabunPSK" w:hAnsi="TH SarabunPSK" w:cs="Browallia New" w:hint="cs"/>
-          <w:sz w:val="20"/>
-          <w:szCs w:val="20"/>
-          <w:cs/>
-        </w:rPr>
-        <w:t>ทึ่ค้นเจอ ถ้าค้นไม่เจอจะได้ -1</w:t>
-      </w:r>
-      <w:r>
-        <w:rPr>
-          <w:rFonts w:ascii="TH SarabunPSK" w:hAnsi="TH SarabunPSK" w:cs="Browallia New"/>
-          <w:sz w:val="20"/>
-          <w:szCs w:val="20"/>
-        </w:rPr>
-        <w:br/>
-      </w:r>
-      <w:r>
-        <w:rPr>
-          <w:rFonts w:ascii="TH SarabunPSK" w:hAnsi="TH SarabunPSK" w:cs="Browallia New" w:hint="cs"/>
-          <w:sz w:val="20"/>
-          <w:szCs w:val="20"/>
-          <w:cs/>
-        </w:rPr>
-        <w:t xml:space="preserve">โดยในวงเล็บจะใช้เป็น </w:t>
-      </w:r>
-      <w:r>
-        <w:rPr>
-          <w:rFonts w:ascii="TH SarabunPSK" w:hAnsi="TH SarabunPSK" w:cs="Browallia New"/>
-          <w:sz w:val="20"/>
-          <w:szCs w:val="20"/>
-        </w:rPr>
-        <w:t>callback</w:t>
-      </w:r>
-      <w:r>
-        <w:rPr>
-          <w:rFonts w:ascii="TH SarabunPSK" w:hAnsi="TH SarabunPSK" w:cs="Browallia New" w:hint="cs"/>
-          <w:sz w:val="20"/>
-          <w:szCs w:val="20"/>
-          <w:cs/>
-        </w:rPr>
-        <w:t xml:space="preserve"> </w:t>
-      </w:r>
-      <w:r>
-        <w:rPr>
-          <w:rFonts w:ascii="TH SarabunPSK" w:hAnsi="TH SarabunPSK" w:cs="Browallia New"/>
-          <w:sz w:val="20"/>
-          <w:szCs w:val="20"/>
-        </w:rPr>
-        <w:t>function</w:t>
-      </w:r>
-      <w:r>
-        <w:rPr>
-          <w:rFonts w:ascii="TH SarabunPSK" w:hAnsi="TH SarabunPSK" w:cs="Browallia New" w:hint="cs"/>
-          <w:sz w:val="20"/>
-          <w:szCs w:val="20"/>
-          <w:cs/>
-        </w:rPr>
-        <w:t xml:space="preserve"> </w:t>
-      </w:r>
-      <w:r>
-        <w:rPr>
-          <w:rFonts w:ascii="TH SarabunPSK" w:hAnsi="TH SarabunPSK" w:cs="Browallia New"/>
-          <w:sz w:val="20"/>
-          <w:szCs w:val="20"/>
-        </w:rPr>
-        <w:t>| const search = x.findIndex(element =&gt; element===”</w:t>
-      </w:r>
-      <w:r>
-        <w:rPr>
-          <w:rFonts w:ascii="TH SarabunPSK" w:hAnsi="TH SarabunPSK" w:cs="Browallia New" w:hint="cs"/>
-          <w:sz w:val="20"/>
-          <w:szCs w:val="20"/>
-          <w:cs/>
-        </w:rPr>
-        <w:t>แดง</w:t>
-      </w:r>
-      <w:r>
-        <w:rPr>
-          <w:rFonts w:ascii="TH SarabunPSK" w:hAnsi="TH SarabunPSK" w:cs="Browallia New"/>
-          <w:sz w:val="20"/>
-          <w:szCs w:val="20"/>
-        </w:rPr>
-        <w:t>”)</w:t>
-      </w:r>
-    </w:p>
-    <w:p>
-      <w:pPr>
-        <w:rPr>
-          <w:rFonts w:ascii="TH SarabunPSK" w:hAnsi="TH SarabunPSK" w:cs="Browallia New"/>
-        </w:rPr>
-      </w:pPr>
-      <w:r>
-        <w:rPr>
-          <w:rFonts w:ascii="TH SarabunPSK" w:hAnsi="TH SarabunPSK" w:cs="Browallia New"/>
-        </w:rPr>
-        <w:t>Array map</w:t>
-      </w:r>
-    </w:p>
-    <w:p>
-      <w:pPr>
-        <w:rPr>
-          <w:rFonts w:ascii="TH SarabunPSK" w:hAnsi="TH SarabunPSK" w:cs="Browallia New"/>
-        </w:rPr>
-      </w:pPr>
-      <w:r>
-        <w:rPr>
-          <w:rFonts w:ascii="TH SarabunPSK" w:hAnsi="TH SarabunPSK" w:cs="Browallia New" w:hint="cs"/>
-          <w:cs/>
-        </w:rPr>
-        <w:t>เป็นการนำเอาค่าสมาชิกภายใน</w:t>
-      </w:r>
-      <w:r>
-        <w:rPr>
-          <w:rFonts w:ascii="TH SarabunPSK" w:hAnsi="TH SarabunPSK" w:cs="Browallia New"/>
-        </w:rPr>
-        <w:t xml:space="preserve"> array </w:t>
-      </w:r>
-      <w:r>
-        <w:rPr>
-          <w:rFonts w:ascii="TH SarabunPSK" w:hAnsi="TH SarabunPSK" w:cs="Browallia New" w:hint="cs"/>
-          <w:cs/>
-        </w:rPr>
-        <w:t>มา</w:t>
-      </w:r>
-      <w:r>
-        <w:rPr>
-          <w:rFonts w:ascii="TH SarabunPSK" w:hAnsi="TH SarabunPSK" w:cs="Browallia New"/>
-        </w:rPr>
-        <w:t xml:space="preserve"> map </w:t>
-      </w:r>
-      <w:r>
-        <w:rPr>
-          <w:rFonts w:ascii="TH SarabunPSK" w:hAnsi="TH SarabunPSK" w:cs="Browallia New" w:hint="cs"/>
-          <w:cs/>
-        </w:rPr>
-        <w:t xml:space="preserve">ค่าและสร้างเป็น </w:t>
-      </w:r>
-      <w:r>
-        <w:rPr>
-          <w:rFonts w:ascii="TH SarabunPSK" w:hAnsi="TH SarabunPSK" w:cs="Browallia New"/>
-        </w:rPr>
-        <w:t xml:space="preserve">array </w:t>
-      </w:r>
-      <w:r>
-        <w:rPr>
-          <w:rFonts w:ascii="TH SarabunPSK" w:hAnsi="TH SarabunPSK" w:cs="Browallia New" w:hint="cs"/>
-          <w:cs/>
-        </w:rPr>
-        <w:t>ใหม่ขึ้นมา</w:t>
-      </w:r>
-    </w:p>
-    <w:p>
-      <w:pPr>
-        <w:rPr>
-          <w:rFonts w:ascii="TH SarabunPSK" w:hAnsi="TH SarabunPSK" w:cs="TH SarabunPSK"/>
-        </w:rPr>
-      </w:pPr>
-      <w:r>
-        <w:rPr>
-          <w:rFonts w:ascii="TH SarabunPSK" w:hAnsi="TH SarabunPSK" w:cs="Browallia New"/>
-        </w:rPr>
         <w:t>const arrayX = [10,20,30,40]</w:t>
       </w:r>
       <w:r>

</xml_diff>